<commit_message>
fixed the requirements file
fixed uml, fixed issues concerning the requirements
</commit_message>
<xml_diff>
--- a/מסמך דרישות- לעוף על התואר.docx
+++ b/מסמך דרישות- לעוף על התואר.docx
@@ -1,6 +1,6 @@
 
 <file path=word/document.xml><?xml version="1.0" encoding="utf-8"?>
-<w:document xmlns:wpc="http://schemas.microsoft.com/office/word/2010/wordprocessingCanvas" xmlns:cx="http://schemas.microsoft.com/office/drawing/2014/chartex" xmlns:cx1="http://schemas.microsoft.com/office/drawing/2015/9/8/chartex" xmlns:cx2="http://schemas.microsoft.com/office/drawing/2015/10/21/chartex" xmlns:cx3="http://schemas.microsoft.com/office/drawing/2016/5/9/chartex" xmlns:cx4="http://schemas.microsoft.com/office/drawing/2016/5/10/chartex" xmlns:cx5="http://schemas.microsoft.com/office/drawing/2016/5/11/chartex" xmlns:cx6="http://schemas.microsoft.com/office/drawing/2016/5/12/chartex" xmlns:cx7="http://schemas.microsoft.com/office/drawing/2016/5/13/chartex" xmlns:cx8="http://schemas.microsoft.com/office/drawing/2016/5/14/chartex" xmlns:mc="http://schemas.openxmlformats.org/markup-compatibility/2006" xmlns:aink="http://schemas.microsoft.com/office/drawing/2016/ink" xmlns:am3d="http://schemas.microsoft.com/office/drawing/2017/model3d" xmlns:o="urn:schemas-microsoft-com:office:office" xmlns:r="http://schemas.openxmlformats.org/officeDocument/2006/relationships" xmlns:m="http://schemas.openxmlformats.org/officeDocument/2006/math" xmlns:v="urn:schemas-microsoft-com:vml" xmlns:wp14="http://schemas.microsoft.com/office/word/2010/wordprocessingDrawing" xmlns:wp="http://schemas.openxmlformats.org/drawingml/2006/wordprocessingDrawing" xmlns:w10="urn:schemas-microsoft-com:office:word" xmlns:w="http://schemas.openxmlformats.org/wordprocessingml/2006/main" xmlns:w14="http://schemas.microsoft.com/office/word/2010/wordml" xmlns:w15="http://schemas.microsoft.com/office/word/2012/wordml" xmlns:w16cex="http://schemas.microsoft.com/office/word/2018/wordml/cex" xmlns:w16cid="http://schemas.microsoft.com/office/word/2016/wordml/cid" xmlns:w16="http://schemas.microsoft.com/office/word/2018/wordml" xmlns:w16se="http://schemas.microsoft.com/office/word/2015/wordml/symex" xmlns:wpg="http://schemas.microsoft.com/office/word/2010/wordprocessingGroup" xmlns:wpi="http://schemas.microsoft.com/office/word/2010/wordprocessingInk" xmlns:wne="http://schemas.microsoft.com/office/word/2006/wordml" xmlns:wps="http://schemas.microsoft.com/office/word/2010/wordprocessingShape" mc:Ignorable="w14 w15 w16se w16cid w16 w16cex wp14">
+<w:document xmlns:ve="http://schemas.openxmlformats.org/markup-compatibility/2006" xmlns:o="urn:schemas-microsoft-com:office:office" xmlns:r="http://schemas.openxmlformats.org/officeDocument/2006/relationships" xmlns:m="http://schemas.openxmlformats.org/officeDocument/2006/math" xmlns:v="urn:schemas-microsoft-com:vml" xmlns:wp="http://schemas.openxmlformats.org/drawingml/2006/wordprocessingDrawing" xmlns:w10="urn:schemas-microsoft-com:office:word" xmlns:w="http://schemas.openxmlformats.org/wordprocessingml/2006/main" xmlns:wne="http://schemas.microsoft.com/office/word/2006/wordml">
   <w:body>
     <w:p>
       <w:pPr>
@@ -25,36 +25,8 @@
           <w:szCs w:val="24"/>
           <w:rtl/>
         </w:rPr>
-        <w:t xml:space="preserve"> אופק </w:t>
-      </w:r>
-      <w:proofErr w:type="spellStart"/>
-      <w:r>
-        <w:rPr>
-          <w:sz w:val="24"/>
-          <w:szCs w:val="24"/>
-          <w:rtl/>
-        </w:rPr>
-        <w:t>זאדה</w:t>
-      </w:r>
-      <w:proofErr w:type="spellEnd"/>
-      <w:r>
-        <w:rPr>
-          <w:sz w:val="24"/>
-          <w:szCs w:val="24"/>
-          <w:rtl/>
-        </w:rPr>
-        <w:t xml:space="preserve">, אלעד דוד, עידן קלמן, ענבר </w:t>
-      </w:r>
-      <w:proofErr w:type="spellStart"/>
-      <w:r>
-        <w:rPr>
-          <w:sz w:val="24"/>
-          <w:szCs w:val="24"/>
-          <w:rtl/>
-        </w:rPr>
-        <w:t>שמייה</w:t>
-      </w:r>
-      <w:proofErr w:type="spellEnd"/>
+        <w:t xml:space="preserve"> אופק זאדה, אלעד דוד, עידן קלמן, ענבר שמייה</w:t>
+      </w:r>
     </w:p>
     <w:p>
       <w:pPr>
@@ -175,7 +147,6 @@
         <w:rPr>
           <w:sz w:val="28"/>
           <w:szCs w:val="28"/>
-          <w:u w:val="single"/>
         </w:rPr>
       </w:pPr>
       <w:r>
@@ -185,6 +156,72 @@
           <w:u w:val="single"/>
         </w:rPr>
         <w:t>Functional requirements:</w:t>
+      </w:r>
+    </w:p>
+    <w:p>
+      <w:pPr>
+        <w:pStyle w:val="a5"/>
+        <w:numPr>
+          <w:ilvl w:val="0"/>
+          <w:numId w:val="8"/>
+        </w:numPr>
+        <w:rPr>
+          <w:sz w:val="24"/>
+          <w:szCs w:val="24"/>
+          <w:rtl/>
+        </w:rPr>
+      </w:pPr>
+      <w:r>
+        <w:rPr>
+          <w:rFonts w:hint="cs"/>
+          <w:sz w:val="24"/>
+          <w:szCs w:val="24"/>
+          <w:rtl/>
+        </w:rPr>
+        <w:t>הדף י</w:t>
+      </w:r>
+      <w:r>
+        <w:rPr>
+          <w:rFonts w:hint="cs"/>
+          <w:sz w:val="24"/>
+          <w:szCs w:val="24"/>
+          <w:rtl/>
+        </w:rPr>
+        <w:t>י</w:t>
+      </w:r>
+      <w:r>
+        <w:rPr>
+          <w:rFonts w:hint="cs"/>
+          <w:sz w:val="24"/>
+          <w:szCs w:val="24"/>
+          <w:rtl/>
+        </w:rPr>
+        <w:t>בנה ב</w:t>
+      </w:r>
+      <w:r>
+        <w:rPr>
+          <w:rFonts w:hint="cs"/>
+          <w:sz w:val="24"/>
+          <w:szCs w:val="24"/>
+          <w:rtl/>
+        </w:rPr>
+        <w:t>אמצעות פלטפורמת</w:t>
+      </w:r>
+      <w:r>
+        <w:rPr>
+          <w:rFonts w:hint="cs"/>
+          <w:sz w:val="24"/>
+          <w:szCs w:val="24"/>
+          <w:rtl/>
+        </w:rPr>
+        <w:t xml:space="preserve"> </w:t>
+      </w:r>
+      <w:r>
+        <w:rPr>
+          <w:sz w:val="24"/>
+          <w:szCs w:val="24"/>
+        </w:rPr>
+        <w:t>WordPress</w:t>
       </w:r>
     </w:p>
     <w:p>
@@ -394,27 +431,7 @@
           <w:szCs w:val="24"/>
           <w:rtl/>
         </w:rPr>
-        <w:t xml:space="preserve">בעמוד הארכיון יימצאו כפתורים לאפשרויות הורדה של </w:t>
-      </w:r>
-      <w:proofErr w:type="spellStart"/>
-      <w:r>
-        <w:rPr>
-          <w:color w:val="000000"/>
-          <w:sz w:val="24"/>
-          <w:szCs w:val="24"/>
-          <w:rtl/>
-        </w:rPr>
-        <w:t>ניוזלטרים</w:t>
-      </w:r>
-      <w:proofErr w:type="spellEnd"/>
-      <w:r>
-        <w:rPr>
-          <w:color w:val="000000"/>
-          <w:sz w:val="24"/>
-          <w:szCs w:val="24"/>
-          <w:rtl/>
-        </w:rPr>
-        <w:t xml:space="preserve"> בפורמט</w:t>
+        <w:t>בעמוד הארכיון יימצאו כפתורים לאפשרויות הורדה של ניוזלטרים בפורמט</w:t>
       </w:r>
       <w:r>
         <w:rPr>
@@ -604,26 +621,9 @@
     </w:p>
     <w:p>
       <w:pPr>
-        <w:rPr>
-          <w:sz w:val="28"/>
-          <w:szCs w:val="28"/>
-          <w:u w:val="single"/>
-        </w:rPr>
-      </w:pPr>
-      <w:r>
-        <w:rPr>
-          <w:sz w:val="28"/>
-          <w:szCs w:val="28"/>
-          <w:u w:val="single"/>
-        </w:rPr>
-        <w:t>Non-Functional requirements:</w:t>
-      </w:r>
-    </w:p>
-    <w:p>
-      <w:pPr>
         <w:numPr>
           <w:ilvl w:val="0"/>
-          <w:numId w:val="9"/>
+          <w:numId w:val="8"/>
         </w:numPr>
         <w:pBdr>
           <w:top w:val="nil"/>
@@ -632,29 +632,55 @@
           <w:right w:val="nil"/>
           <w:between w:val="nil"/>
         </w:pBdr>
-        <w:spacing w:after="0"/>
-        <w:rPr>
-          <w:color w:val="000000"/>
-          <w:sz w:val="24"/>
-          <w:szCs w:val="24"/>
-        </w:rPr>
-      </w:pPr>
-      <w:r>
-        <w:rPr>
-          <w:color w:val="000000"/>
-          <w:sz w:val="24"/>
-          <w:szCs w:val="24"/>
-          <w:rtl/>
-        </w:rPr>
-        <w:t xml:space="preserve">האתר יהיה מאובטח לתשלומים באשראי בתמיכה של פלטפורמת </w:t>
-      </w:r>
-      <w:r>
-        <w:rPr>
-          <w:color w:val="000000"/>
-          <w:sz w:val="24"/>
-          <w:szCs w:val="24"/>
-        </w:rPr>
-        <w:t>WordPress</w:t>
+        <w:rPr>
+          <w:color w:val="000000"/>
+          <w:sz w:val="24"/>
+          <w:szCs w:val="24"/>
+        </w:rPr>
+      </w:pPr>
+      <w:r>
+        <w:rPr>
+          <w:color w:val="000000"/>
+          <w:sz w:val="24"/>
+          <w:szCs w:val="24"/>
+          <w:rtl/>
+        </w:rPr>
+        <w:t xml:space="preserve">האתר יתמוך בתצוגת </w:t>
+      </w:r>
+      <w:r>
+        <w:rPr>
+          <w:color w:val="000000"/>
+          <w:sz w:val="24"/>
+          <w:szCs w:val="24"/>
+        </w:rPr>
+        <w:t>mobile</w:t>
+      </w:r>
+      <w:r>
+        <w:rPr>
+          <w:rFonts w:hint="cs"/>
+          <w:color w:val="000000"/>
+          <w:sz w:val="24"/>
+          <w:szCs w:val="24"/>
+          <w:rtl/>
+        </w:rPr>
+        <w:t xml:space="preserve"> בהתאם לפלטפורמת </w:t>
+      </w:r>
+      <w:r>
+        <w:rPr>
+          <w:rFonts w:hint="cs"/>
+          <w:color w:val="000000"/>
+          <w:sz w:val="24"/>
+          <w:szCs w:val="24"/>
+        </w:rPr>
+        <w:t>W</w:t>
+      </w:r>
+      <w:r>
+        <w:rPr>
+          <w:color w:val="000000"/>
+          <w:sz w:val="24"/>
+          <w:szCs w:val="24"/>
+        </w:rPr>
+        <w:t>ordPress</w:t>
       </w:r>
       <w:r>
         <w:rPr>
@@ -664,6 +690,23 @@
           <w:rtl/>
         </w:rPr>
         <w:t>.</w:t>
+      </w:r>
+    </w:p>
+    <w:p>
+      <w:pPr>
+        <w:rPr>
+          <w:sz w:val="28"/>
+          <w:szCs w:val="28"/>
+          <w:u w:val="single"/>
+        </w:rPr>
+      </w:pPr>
+      <w:r>
+        <w:rPr>
+          <w:sz w:val="28"/>
+          <w:szCs w:val="28"/>
+          <w:u w:val="single"/>
+        </w:rPr>
+        <w:t>Non-Functional requirements:</w:t>
       </w:r>
     </w:p>
     <w:p>
@@ -693,24 +736,7 @@
           <w:szCs w:val="24"/>
           <w:rtl/>
         </w:rPr>
-        <w:t xml:space="preserve">האתר יהא </w:t>
-      </w:r>
-      <w:r>
-        <w:rPr>
-          <w:color w:val="000000"/>
-          <w:sz w:val="24"/>
-          <w:szCs w:val="24"/>
-        </w:rPr>
-        <w:t>cross-browser compatible website</w:t>
-      </w:r>
-      <w:r>
-        <w:rPr>
-          <w:color w:val="000000"/>
-          <w:sz w:val="24"/>
-          <w:szCs w:val="24"/>
-          <w:rtl/>
-        </w:rPr>
-        <w:t xml:space="preserve"> בהתאם לפלטפורמת </w:t>
+        <w:t xml:space="preserve">האתר יהיה מאובטח לתשלומים באשראי בתמיכה של פלטפורמת </w:t>
       </w:r>
       <w:r>
         <w:rPr>
@@ -727,7 +753,7 @@
           <w:szCs w:val="24"/>
           <w:rtl/>
         </w:rPr>
-        <w:t xml:space="preserve">. </w:t>
+        <w:t>.</w:t>
       </w:r>
     </w:p>
     <w:p>
@@ -757,7 +783,41 @@
           <w:szCs w:val="24"/>
           <w:rtl/>
         </w:rPr>
-        <w:t>האתר יאפשר עדכון תוכן ע"י צוות העמותה, גם ללא התנסות קודמת מצידם בכתיבת קוד.</w:t>
+        <w:t xml:space="preserve">האתר יהא </w:t>
+      </w:r>
+      <w:r>
+        <w:rPr>
+          <w:color w:val="000000"/>
+          <w:sz w:val="24"/>
+          <w:szCs w:val="24"/>
+        </w:rPr>
+        <w:t>cross-browser compatible website</w:t>
+      </w:r>
+      <w:r>
+        <w:rPr>
+          <w:color w:val="000000"/>
+          <w:sz w:val="24"/>
+          <w:szCs w:val="24"/>
+          <w:rtl/>
+        </w:rPr>
+        <w:t xml:space="preserve"> בהתאם לפלטפורמת </w:t>
+      </w:r>
+      <w:r>
+        <w:rPr>
+          <w:color w:val="000000"/>
+          <w:sz w:val="24"/>
+          <w:szCs w:val="24"/>
+        </w:rPr>
+        <w:t>WordPress</w:t>
+      </w:r>
+      <w:r>
+        <w:rPr>
+          <w:color w:val="000000"/>
+          <w:sz w:val="24"/>
+          <w:szCs w:val="24"/>
+          <w:rtl/>
+        </w:rPr>
+        <w:t xml:space="preserve">. </w:t>
       </w:r>
     </w:p>
     <w:p>
@@ -787,24 +847,7 @@
           <w:szCs w:val="24"/>
           <w:rtl/>
         </w:rPr>
-        <w:t xml:space="preserve">הכפתור עליו נמצא כרגע המשתמש (באמצעות </w:t>
-      </w:r>
-      <w:r>
-        <w:rPr>
-          <w:color w:val="000000"/>
-          <w:sz w:val="24"/>
-          <w:szCs w:val="24"/>
-        </w:rPr>
-        <w:t>tab</w:t>
-      </w:r>
-      <w:r>
-        <w:rPr>
-          <w:color w:val="000000"/>
-          <w:sz w:val="24"/>
-          <w:szCs w:val="24"/>
-          <w:rtl/>
-        </w:rPr>
-        <w:t xml:space="preserve"> או באמצעות לחיצה), יודגש ע"י הגדלת המלל הנמצא על הכפתור והופעת מסגרת שתקיף את הכפתור.</w:t>
+        <w:t>האתר יאפשר עדכון תוכן ע"י צוות העמותה, גם ללא התנסות קודמת מצידם בכתיבת קוד.</w:t>
       </w:r>
     </w:p>
     <w:p>
@@ -834,7 +877,24 @@
           <w:szCs w:val="24"/>
           <w:rtl/>
         </w:rPr>
-        <w:t>עיצוב האתר יתאפיין בניגודיות צבע גבוהה- רקע בצבע אפור בהיר (מס' הצבע), כותרות בצבע כחול כהה (מס' הצבע), טקסט תוכן בצבע שחור (מס' הצבע).</w:t>
+        <w:t xml:space="preserve">הכפתור עליו נמצא כרגע המשתמש (באמצעות </w:t>
+      </w:r>
+      <w:r>
+        <w:rPr>
+          <w:color w:val="000000"/>
+          <w:sz w:val="24"/>
+          <w:szCs w:val="24"/>
+        </w:rPr>
+        <w:t>tab</w:t>
+      </w:r>
+      <w:r>
+        <w:rPr>
+          <w:color w:val="000000"/>
+          <w:sz w:val="24"/>
+          <w:szCs w:val="24"/>
+          <w:rtl/>
+        </w:rPr>
+        <w:t xml:space="preserve"> או באמצעות לחיצה), יודגש ע"י הגדלת המלל הנמצא על הכפתור והופעת מסגרת שתקיף את הכפתור.</w:t>
       </w:r>
     </w:p>
     <w:p>
@@ -864,7 +924,7 @@
           <w:szCs w:val="24"/>
           <w:rtl/>
         </w:rPr>
-        <w:t>לוגו העמותה יופיע בראש כל עמוד באתר.</w:t>
+        <w:t>עיצוב האתר יתאפיין בניגודיות צבע גבוהה- רקע בצבע אפור בהיר (מס' הצבע), כותרות בצבע כחול כהה (מס' הצבע), טקסט תוכן בצבע שחור (מס' הצבע).</w:t>
       </w:r>
     </w:p>
     <w:p>
@@ -894,7 +954,7 @@
           <w:szCs w:val="24"/>
           <w:rtl/>
         </w:rPr>
-        <w:t>האתר יתמוך בניהול תקין של תקריב לתצוגה (יאפשר זום בצורה שלא מעוותת את תוכן העמוד וסדר הופעת הפריטים בו).</w:t>
+        <w:t>לוגו העמותה יופיע בראש כל עמוד באתר.</w:t>
       </w:r>
     </w:p>
     <w:p>
@@ -910,984 +970,31 @@
           <w:right w:val="nil"/>
           <w:between w:val="nil"/>
         </w:pBdr>
-        <w:rPr>
-          <w:color w:val="000000"/>
-          <w:sz w:val="24"/>
-          <w:szCs w:val="24"/>
-        </w:rPr>
-      </w:pPr>
-      <w:r>
-        <w:rPr>
-          <w:color w:val="000000"/>
-          <w:sz w:val="24"/>
-          <w:szCs w:val="24"/>
-          <w:rtl/>
-        </w:rPr>
-        <w:t xml:space="preserve">האתר יתמוך בתצוגת </w:t>
-      </w:r>
-      <w:r>
-        <w:rPr>
-          <w:color w:val="000000"/>
-          <w:sz w:val="24"/>
-          <w:szCs w:val="24"/>
-        </w:rPr>
-        <w:t>mobile</w:t>
-      </w:r>
-      <w:r>
-        <w:rPr>
-          <w:color w:val="000000"/>
-          <w:sz w:val="24"/>
-          <w:szCs w:val="24"/>
-          <w:rtl/>
-        </w:rPr>
-        <w:t>.</w:t>
-      </w:r>
-    </w:p>
-    <w:p>
-      <w:pPr>
-        <w:rPr>
-          <w:sz w:val="24"/>
-          <w:szCs w:val="24"/>
-        </w:rPr>
-      </w:pPr>
-      <w:r>
-        <w:br w:type="page"/>
-      </w:r>
-    </w:p>
-    <w:p>
-      <w:pPr>
-        <w:rPr>
-          <w:b/>
-          <w:sz w:val="28"/>
-          <w:szCs w:val="28"/>
-          <w:u w:val="single"/>
-        </w:rPr>
-      </w:pPr>
-      <w:r>
-        <w:rPr>
-          <w:b/>
-          <w:sz w:val="28"/>
-          <w:szCs w:val="28"/>
-          <w:highlight w:val="yellow"/>
-          <w:u w:val="single"/>
-          <w:rtl/>
-        </w:rPr>
-        <w:lastRenderedPageBreak/>
-        <w:t>שאלות לצוות העמותה (יש לענות ולהחזיר בהקדם):</w:t>
-      </w:r>
-    </w:p>
-    <w:p>
-      <w:pPr>
-        <w:numPr>
-          <w:ilvl w:val="0"/>
-          <w:numId w:val="6"/>
-        </w:numPr>
-        <w:pBdr>
-          <w:top w:val="nil"/>
-          <w:left w:val="nil"/>
-          <w:bottom w:val="nil"/>
-          <w:right w:val="nil"/>
-          <w:between w:val="nil"/>
-        </w:pBdr>
-        <w:spacing w:after="0" w:line="276" w:lineRule="auto"/>
-        <w:rPr>
-          <w:color w:val="000000"/>
-          <w:sz w:val="24"/>
-          <w:szCs w:val="24"/>
-        </w:rPr>
-      </w:pPr>
-      <w:r>
-        <w:rPr>
-          <w:color w:val="000000"/>
-          <w:sz w:val="24"/>
-          <w:szCs w:val="24"/>
-          <w:highlight w:val="yellow"/>
-          <w:rtl/>
-        </w:rPr>
-        <w:t>בעיצוב של דנה - בעמוד "צרו קשר" ובעמוד הבית: מה הכוונה בכפתור "הרשמה לתוכנית"? האם הכפתור הזה יוביל לעמוד ליצירת קשר?</w:t>
-      </w:r>
-      <w:r>
-        <w:rPr>
-          <w:rFonts w:hint="cs"/>
-          <w:color w:val="000000"/>
-          <w:sz w:val="24"/>
-          <w:szCs w:val="24"/>
-          <w:rtl/>
-        </w:rPr>
-        <w:t xml:space="preserve"> כן.</w:t>
-      </w:r>
-    </w:p>
-    <w:p>
-      <w:pPr>
-        <w:numPr>
-          <w:ilvl w:val="0"/>
-          <w:numId w:val="6"/>
-        </w:numPr>
-        <w:pBdr>
-          <w:top w:val="nil"/>
-          <w:left w:val="nil"/>
-          <w:bottom w:val="nil"/>
-          <w:right w:val="nil"/>
-          <w:between w:val="nil"/>
-        </w:pBdr>
-        <w:spacing w:after="0" w:line="276" w:lineRule="auto"/>
-        <w:rPr>
-          <w:color w:val="000000"/>
-          <w:sz w:val="24"/>
-          <w:szCs w:val="24"/>
-        </w:rPr>
-      </w:pPr>
-      <w:r>
-        <w:rPr>
-          <w:color w:val="000000"/>
-          <w:sz w:val="24"/>
-          <w:szCs w:val="24"/>
-          <w:highlight w:val="yellow"/>
-          <w:rtl/>
-        </w:rPr>
-        <w:t>האם תעדיפו "</w:t>
-      </w:r>
-      <w:r>
-        <w:rPr>
-          <w:b/>
-          <w:color w:val="000000"/>
-          <w:sz w:val="24"/>
-          <w:szCs w:val="24"/>
-          <w:highlight w:val="yellow"/>
-          <w:rtl/>
-        </w:rPr>
-        <w:t>צור</w:t>
-      </w:r>
-      <w:r>
-        <w:rPr>
-          <w:color w:val="000000"/>
-          <w:sz w:val="24"/>
-          <w:szCs w:val="24"/>
-          <w:highlight w:val="yellow"/>
-          <w:rtl/>
-        </w:rPr>
-        <w:t xml:space="preserve"> קשר" או "</w:t>
-      </w:r>
-      <w:r>
-        <w:rPr>
-          <w:b/>
-          <w:color w:val="000000"/>
-          <w:sz w:val="24"/>
-          <w:szCs w:val="24"/>
-          <w:highlight w:val="yellow"/>
-          <w:rtl/>
-        </w:rPr>
-        <w:t>צרו</w:t>
-      </w:r>
-      <w:r>
-        <w:rPr>
-          <w:color w:val="000000"/>
-          <w:sz w:val="24"/>
-          <w:szCs w:val="24"/>
-          <w:highlight w:val="yellow"/>
-          <w:rtl/>
-        </w:rPr>
-        <w:t xml:space="preserve"> קשר"?</w:t>
-      </w:r>
-      <w:r>
-        <w:rPr>
-          <w:rFonts w:hint="cs"/>
-          <w:color w:val="000000"/>
-          <w:sz w:val="24"/>
-          <w:szCs w:val="24"/>
-          <w:rtl/>
-        </w:rPr>
-        <w:t xml:space="preserve"> צרו קשר בבקשה.</w:t>
-      </w:r>
-    </w:p>
-    <w:p>
-      <w:pPr>
-        <w:numPr>
-          <w:ilvl w:val="0"/>
-          <w:numId w:val="6"/>
-        </w:numPr>
-        <w:pBdr>
-          <w:top w:val="nil"/>
-          <w:left w:val="nil"/>
-          <w:bottom w:val="nil"/>
-          <w:right w:val="nil"/>
-          <w:between w:val="nil"/>
-        </w:pBdr>
-        <w:spacing w:after="0" w:line="276" w:lineRule="auto"/>
-        <w:rPr>
-          <w:color w:val="000000"/>
-          <w:sz w:val="24"/>
-          <w:szCs w:val="24"/>
-        </w:rPr>
-      </w:pPr>
-      <w:proofErr w:type="spellStart"/>
-      <w:r>
-        <w:rPr>
-          <w:color w:val="000000"/>
-          <w:sz w:val="24"/>
-          <w:szCs w:val="24"/>
-          <w:highlight w:val="yellow"/>
-          <w:rtl/>
-        </w:rPr>
-        <w:t>ניוזלטרים</w:t>
-      </w:r>
-      <w:proofErr w:type="spellEnd"/>
-      <w:r>
-        <w:rPr>
-          <w:color w:val="000000"/>
-          <w:sz w:val="24"/>
-          <w:szCs w:val="24"/>
-          <w:highlight w:val="yellow"/>
-          <w:rtl/>
-        </w:rPr>
-        <w:t xml:space="preserve"> יהיו בפורמט אחיד; האם בפורמט </w:t>
-      </w:r>
-      <w:r>
-        <w:rPr>
-          <w:color w:val="000000"/>
-          <w:sz w:val="24"/>
-          <w:szCs w:val="24"/>
-          <w:highlight w:val="yellow"/>
-        </w:rPr>
-        <w:t>pdf</w:t>
-      </w:r>
-      <w:r>
-        <w:rPr>
-          <w:color w:val="000000"/>
-          <w:sz w:val="24"/>
-          <w:szCs w:val="24"/>
-          <w:highlight w:val="yellow"/>
-          <w:rtl/>
-        </w:rPr>
-        <w:t>? אם לא, באיזה פורמט?</w:t>
-      </w:r>
-      <w:r>
-        <w:rPr>
-          <w:rFonts w:hint="cs"/>
-          <w:color w:val="000000"/>
-          <w:sz w:val="24"/>
-          <w:szCs w:val="24"/>
-          <w:rtl/>
-        </w:rPr>
-        <w:t xml:space="preserve"> גם ב</w:t>
-      </w:r>
-      <w:r>
-        <w:rPr>
-          <w:rFonts w:hint="cs"/>
-          <w:color w:val="000000"/>
-          <w:sz w:val="24"/>
-          <w:szCs w:val="24"/>
-        </w:rPr>
-        <w:t>PDF</w:t>
-      </w:r>
-      <w:r>
-        <w:rPr>
-          <w:rFonts w:hint="cs"/>
-          <w:color w:val="000000"/>
-          <w:sz w:val="24"/>
-          <w:szCs w:val="24"/>
-          <w:rtl/>
-        </w:rPr>
-        <w:t xml:space="preserve"> וגם ב</w:t>
-      </w:r>
-      <w:r>
-        <w:rPr>
-          <w:rFonts w:hint="cs"/>
-          <w:color w:val="000000"/>
-          <w:sz w:val="24"/>
-          <w:szCs w:val="24"/>
-        </w:rPr>
-        <w:t>WORD</w:t>
-      </w:r>
-      <w:r>
-        <w:rPr>
-          <w:rFonts w:hint="cs"/>
-          <w:color w:val="000000"/>
-          <w:sz w:val="24"/>
-          <w:szCs w:val="24"/>
-          <w:rtl/>
-        </w:rPr>
-        <w:t xml:space="preserve"> בשביל ההנגשה.</w:t>
-      </w:r>
-    </w:p>
-    <w:p>
-      <w:pPr>
-        <w:numPr>
-          <w:ilvl w:val="0"/>
-          <w:numId w:val="6"/>
-        </w:numPr>
-        <w:pBdr>
-          <w:top w:val="nil"/>
-          <w:left w:val="nil"/>
-          <w:bottom w:val="nil"/>
-          <w:right w:val="nil"/>
-          <w:between w:val="nil"/>
-        </w:pBdr>
-        <w:spacing w:after="0" w:line="276" w:lineRule="auto"/>
-        <w:rPr>
-          <w:color w:val="000000"/>
-          <w:sz w:val="24"/>
-          <w:szCs w:val="24"/>
-        </w:rPr>
-      </w:pPr>
-      <w:r>
-        <w:rPr>
-          <w:color w:val="000000"/>
-          <w:sz w:val="24"/>
-          <w:szCs w:val="24"/>
-          <w:highlight w:val="yellow"/>
-          <w:rtl/>
-        </w:rPr>
-        <w:t>האם תהיה חשיפה באתר לתרומה שאינה כלכלית? אם כן, באיזה אופן?</w:t>
-      </w:r>
-      <w:r>
-        <w:rPr>
-          <w:rFonts w:hint="cs"/>
-          <w:color w:val="000000"/>
-          <w:sz w:val="24"/>
-          <w:szCs w:val="24"/>
-          <w:rtl/>
-        </w:rPr>
-        <w:t xml:space="preserve"> מה הכוונה בתרומה שאינה כלכלית? התנדבות? הצטרפות לקהילה?</w:t>
-      </w:r>
-    </w:p>
-    <w:p>
-      <w:pPr>
-        <w:numPr>
-          <w:ilvl w:val="0"/>
-          <w:numId w:val="6"/>
-        </w:numPr>
-        <w:pBdr>
-          <w:top w:val="nil"/>
-          <w:left w:val="nil"/>
-          <w:bottom w:val="nil"/>
-          <w:right w:val="nil"/>
-          <w:between w:val="nil"/>
-        </w:pBdr>
-        <w:spacing w:after="0" w:line="276" w:lineRule="auto"/>
-        <w:rPr>
-          <w:color w:val="000000"/>
-          <w:sz w:val="24"/>
-          <w:szCs w:val="24"/>
-          <w:highlight w:val="yellow"/>
-        </w:rPr>
-      </w:pPr>
-      <w:r>
-        <w:rPr>
-          <w:color w:val="000000"/>
-          <w:sz w:val="24"/>
-          <w:szCs w:val="24"/>
-          <w:highlight w:val="yellow"/>
-          <w:rtl/>
-        </w:rPr>
-        <w:t>האם תרצו שכפתורים יודגשו גם כאשר עוברים עליהם עם העכבר, מבלי לבחור בהם (באמצעות לחיצה/ כפתור ה-</w:t>
-      </w:r>
-      <w:r>
-        <w:rPr>
-          <w:color w:val="000000"/>
-          <w:sz w:val="24"/>
-          <w:szCs w:val="24"/>
-          <w:highlight w:val="yellow"/>
-        </w:rPr>
-        <w:t>tab</w:t>
-      </w:r>
-      <w:r>
-        <w:rPr>
-          <w:color w:val="000000"/>
-          <w:sz w:val="24"/>
-          <w:szCs w:val="24"/>
-          <w:highlight w:val="yellow"/>
-          <w:rtl/>
-        </w:rPr>
-        <w:t>)?</w:t>
-      </w:r>
-      <w:r>
-        <w:rPr>
-          <w:rFonts w:hint="cs"/>
-          <w:color w:val="000000"/>
-          <w:sz w:val="24"/>
-          <w:szCs w:val="24"/>
-          <w:highlight w:val="yellow"/>
-          <w:rtl/>
-        </w:rPr>
-        <w:t xml:space="preserve"> </w:t>
-      </w:r>
-    </w:p>
-    <w:p>
-      <w:pPr>
-        <w:numPr>
-          <w:ilvl w:val="0"/>
-          <w:numId w:val="6"/>
-        </w:numPr>
-        <w:pBdr>
-          <w:top w:val="nil"/>
-          <w:left w:val="nil"/>
-          <w:bottom w:val="nil"/>
-          <w:right w:val="nil"/>
-          <w:between w:val="nil"/>
-        </w:pBdr>
-        <w:spacing w:after="0" w:line="276" w:lineRule="auto"/>
-        <w:rPr>
-          <w:color w:val="000000"/>
-          <w:sz w:val="24"/>
-          <w:szCs w:val="24"/>
-          <w:highlight w:val="yellow"/>
-        </w:rPr>
-      </w:pPr>
-      <w:r>
-        <w:rPr>
-          <w:color w:val="000000"/>
-          <w:sz w:val="24"/>
-          <w:szCs w:val="24"/>
-          <w:highlight w:val="yellow"/>
-          <w:rtl/>
-        </w:rPr>
-        <w:t>בהמשך לשאלה הקודמת- איך ייראה כפתור מודגש? במה יהיה שונה (מבחינה ויזואלית) לפני ההדגשה ולאחריה?</w:t>
-      </w:r>
-    </w:p>
-    <w:p>
-      <w:pPr>
-        <w:numPr>
-          <w:ilvl w:val="0"/>
-          <w:numId w:val="6"/>
-        </w:numPr>
-        <w:pBdr>
-          <w:top w:val="nil"/>
-          <w:left w:val="nil"/>
-          <w:bottom w:val="nil"/>
-          <w:right w:val="nil"/>
-          <w:between w:val="nil"/>
-        </w:pBdr>
-        <w:spacing w:after="0" w:line="276" w:lineRule="auto"/>
-        <w:rPr>
-          <w:color w:val="000000"/>
-          <w:sz w:val="24"/>
-          <w:szCs w:val="24"/>
-        </w:rPr>
-      </w:pPr>
-      <w:r>
-        <w:rPr>
-          <w:color w:val="000000"/>
-          <w:sz w:val="24"/>
-          <w:szCs w:val="24"/>
-          <w:highlight w:val="yellow"/>
-          <w:rtl/>
-        </w:rPr>
-        <w:t>האם תהיה אפשרות להצגת האתר באנגלית?</w:t>
-      </w:r>
-      <w:r>
-        <w:rPr>
-          <w:rFonts w:hint="cs"/>
-          <w:color w:val="000000"/>
-          <w:sz w:val="24"/>
-          <w:szCs w:val="24"/>
-          <w:rtl/>
-        </w:rPr>
-        <w:t xml:space="preserve"> כן, אולי בקיץ אתרגם.</w:t>
-      </w:r>
-    </w:p>
-    <w:p>
-      <w:pPr>
-        <w:numPr>
-          <w:ilvl w:val="0"/>
-          <w:numId w:val="6"/>
-        </w:numPr>
-        <w:pBdr>
-          <w:top w:val="nil"/>
-          <w:left w:val="nil"/>
-          <w:bottom w:val="nil"/>
-          <w:right w:val="nil"/>
-          <w:between w:val="nil"/>
-        </w:pBdr>
-        <w:spacing w:after="0" w:line="276" w:lineRule="auto"/>
-        <w:rPr>
-          <w:color w:val="000000"/>
-          <w:sz w:val="24"/>
-          <w:szCs w:val="24"/>
-        </w:rPr>
-      </w:pPr>
-      <w:r>
-        <w:rPr>
-          <w:color w:val="000000"/>
-          <w:sz w:val="24"/>
-          <w:szCs w:val="24"/>
-          <w:highlight w:val="yellow"/>
-          <w:rtl/>
-        </w:rPr>
-        <w:t>האם יופיעו קישורים נוספים בסמוך ללוגו (</w:t>
-      </w:r>
-      <w:proofErr w:type="spellStart"/>
-      <w:r>
-        <w:rPr>
-          <w:color w:val="000000"/>
-          <w:sz w:val="24"/>
-          <w:szCs w:val="24"/>
-          <w:highlight w:val="yellow"/>
-          <w:rtl/>
-        </w:rPr>
-        <w:t>יוטיוב</w:t>
-      </w:r>
-      <w:proofErr w:type="spellEnd"/>
-      <w:r>
-        <w:rPr>
-          <w:color w:val="000000"/>
-          <w:sz w:val="24"/>
-          <w:szCs w:val="24"/>
-          <w:highlight w:val="yellow"/>
-          <w:rtl/>
-        </w:rPr>
-        <w:t xml:space="preserve">, </w:t>
-      </w:r>
-      <w:proofErr w:type="spellStart"/>
-      <w:r>
-        <w:rPr>
-          <w:color w:val="000000"/>
-          <w:sz w:val="24"/>
-          <w:szCs w:val="24"/>
-          <w:highlight w:val="yellow"/>
-          <w:rtl/>
-        </w:rPr>
-        <w:t>פייסבוק</w:t>
-      </w:r>
-      <w:proofErr w:type="spellEnd"/>
-      <w:r>
-        <w:rPr>
-          <w:color w:val="000000"/>
-          <w:sz w:val="24"/>
-          <w:szCs w:val="24"/>
-          <w:highlight w:val="yellow"/>
-          <w:rtl/>
-        </w:rPr>
-        <w:t xml:space="preserve">, </w:t>
-      </w:r>
-      <w:proofErr w:type="spellStart"/>
-      <w:r>
-        <w:rPr>
-          <w:color w:val="000000"/>
-          <w:sz w:val="24"/>
-          <w:szCs w:val="24"/>
-          <w:highlight w:val="yellow"/>
-          <w:rtl/>
-        </w:rPr>
-        <w:t>אינסטגרם</w:t>
-      </w:r>
-      <w:proofErr w:type="spellEnd"/>
-      <w:r>
-        <w:rPr>
-          <w:color w:val="000000"/>
-          <w:sz w:val="24"/>
-          <w:szCs w:val="24"/>
-          <w:highlight w:val="yellow"/>
-          <w:rtl/>
-        </w:rPr>
-        <w:t>)? אם כן, באיזה מקומות נוספים הם יופיעו?</w:t>
-      </w:r>
-      <w:r>
-        <w:rPr>
-          <w:rFonts w:hint="cs"/>
-          <w:color w:val="000000"/>
-          <w:sz w:val="24"/>
-          <w:szCs w:val="24"/>
-          <w:rtl/>
-        </w:rPr>
-        <w:t xml:space="preserve"> </w:t>
-      </w:r>
-      <w:proofErr w:type="spellStart"/>
-      <w:r>
-        <w:rPr>
-          <w:rFonts w:hint="cs"/>
-          <w:color w:val="000000"/>
-          <w:sz w:val="24"/>
-          <w:szCs w:val="24"/>
-          <w:rtl/>
-        </w:rPr>
-        <w:t>הפייסבוק</w:t>
-      </w:r>
-      <w:proofErr w:type="spellEnd"/>
-      <w:r>
-        <w:rPr>
-          <w:rFonts w:hint="cs"/>
-          <w:color w:val="000000"/>
-          <w:sz w:val="24"/>
-          <w:szCs w:val="24"/>
-          <w:rtl/>
-        </w:rPr>
-        <w:t xml:space="preserve"> יופיע בעמוד הבית ובצור קשר.</w:t>
-      </w:r>
-    </w:p>
-    <w:p>
-      <w:pPr>
-        <w:numPr>
-          <w:ilvl w:val="0"/>
-          <w:numId w:val="6"/>
-        </w:numPr>
-        <w:pBdr>
-          <w:top w:val="nil"/>
-          <w:left w:val="nil"/>
-          <w:bottom w:val="nil"/>
-          <w:right w:val="nil"/>
-          <w:between w:val="nil"/>
-        </w:pBdr>
-        <w:spacing w:after="0" w:line="276" w:lineRule="auto"/>
-        <w:rPr>
-          <w:color w:val="000000"/>
-          <w:sz w:val="24"/>
-          <w:szCs w:val="24"/>
-        </w:rPr>
-      </w:pPr>
-      <w:r>
-        <w:rPr>
-          <w:color w:val="000000"/>
-          <w:sz w:val="24"/>
-          <w:szCs w:val="24"/>
-          <w:highlight w:val="yellow"/>
-          <w:rtl/>
-        </w:rPr>
-        <w:t xml:space="preserve">מתי יושלם תהליך הרכישה של חבילת </w:t>
-      </w:r>
-      <w:proofErr w:type="spellStart"/>
-      <w:r>
-        <w:rPr>
-          <w:color w:val="000000"/>
-          <w:sz w:val="24"/>
-          <w:szCs w:val="24"/>
-          <w:highlight w:val="yellow"/>
-        </w:rPr>
-        <w:t>Wordpress</w:t>
-      </w:r>
-      <w:proofErr w:type="spellEnd"/>
-      <w:r>
-        <w:rPr>
-          <w:color w:val="000000"/>
-          <w:sz w:val="24"/>
-          <w:szCs w:val="24"/>
-          <w:highlight w:val="yellow"/>
-        </w:rPr>
-        <w:t xml:space="preserve"> Premium</w:t>
-      </w:r>
-      <w:r>
-        <w:rPr>
-          <w:color w:val="000000"/>
-          <w:sz w:val="24"/>
-          <w:szCs w:val="24"/>
-          <w:highlight w:val="yellow"/>
-          <w:rtl/>
-        </w:rPr>
-        <w:t>?</w:t>
-      </w:r>
-      <w:r>
-        <w:rPr>
-          <w:rFonts w:hint="cs"/>
-          <w:color w:val="000000"/>
-          <w:sz w:val="24"/>
-          <w:szCs w:val="24"/>
-          <w:rtl/>
-        </w:rPr>
-        <w:t xml:space="preserve"> בקרוב.</w:t>
-      </w:r>
-    </w:p>
-    <w:p>
-      <w:pPr>
-        <w:numPr>
-          <w:ilvl w:val="0"/>
-          <w:numId w:val="6"/>
-        </w:numPr>
-        <w:pBdr>
-          <w:top w:val="nil"/>
-          <w:left w:val="nil"/>
-          <w:bottom w:val="nil"/>
-          <w:right w:val="nil"/>
-          <w:between w:val="nil"/>
-        </w:pBdr>
-        <w:spacing w:after="0" w:line="276" w:lineRule="auto"/>
-        <w:rPr>
-          <w:color w:val="000000"/>
-          <w:sz w:val="24"/>
-          <w:szCs w:val="24"/>
-        </w:rPr>
-      </w:pPr>
-      <w:r>
-        <w:rPr>
-          <w:color w:val="000000"/>
-          <w:sz w:val="24"/>
-          <w:szCs w:val="24"/>
-          <w:highlight w:val="yellow"/>
-          <w:rtl/>
-        </w:rPr>
-        <w:t>בחבילה הנרכשת ישנה אופציה להופעת פרסומות באתר עבור קבלת כספים לעמותה; האם תרצו לאשר אופציה זו?</w:t>
-      </w:r>
-      <w:r>
-        <w:rPr>
-          <w:rFonts w:hint="cs"/>
-          <w:color w:val="000000"/>
-          <w:sz w:val="24"/>
-          <w:szCs w:val="24"/>
-          <w:rtl/>
-        </w:rPr>
-        <w:t xml:space="preserve"> לא מבינה את ההשלכות.</w:t>
-      </w:r>
-    </w:p>
-    <w:p>
-      <w:pPr>
-        <w:numPr>
-          <w:ilvl w:val="0"/>
-          <w:numId w:val="6"/>
-        </w:numPr>
-        <w:pBdr>
-          <w:top w:val="nil"/>
-          <w:left w:val="nil"/>
-          <w:bottom w:val="nil"/>
-          <w:right w:val="nil"/>
-          <w:between w:val="nil"/>
-        </w:pBdr>
-        <w:spacing w:after="0" w:line="276" w:lineRule="auto"/>
-        <w:rPr>
-          <w:color w:val="000000"/>
-          <w:sz w:val="24"/>
-          <w:szCs w:val="24"/>
-        </w:rPr>
-      </w:pPr>
-      <w:r>
-        <w:rPr>
-          <w:color w:val="000000"/>
-          <w:sz w:val="24"/>
-          <w:szCs w:val="24"/>
-          <w:rtl/>
-        </w:rPr>
-        <w:t xml:space="preserve"> </w:t>
-      </w:r>
-      <w:r>
-        <w:rPr>
-          <w:color w:val="000000"/>
-          <w:sz w:val="24"/>
-          <w:szCs w:val="24"/>
-          <w:highlight w:val="yellow"/>
-          <w:rtl/>
-        </w:rPr>
-        <w:t xml:space="preserve">האם </w:t>
-      </w:r>
-      <w:r>
-        <w:rPr>
-          <w:color w:val="000000"/>
-          <w:sz w:val="24"/>
-          <w:szCs w:val="24"/>
-          <w:highlight w:val="yellow"/>
-          <w:u w:val="single"/>
-          <w:rtl/>
-        </w:rPr>
-        <w:t>בוודאות</w:t>
-      </w:r>
-      <w:r>
-        <w:rPr>
-          <w:color w:val="000000"/>
-          <w:sz w:val="24"/>
-          <w:szCs w:val="24"/>
-          <w:highlight w:val="yellow"/>
-          <w:rtl/>
-        </w:rPr>
-        <w:t xml:space="preserve"> לא תופיע אף אנימציה באתר</w:t>
-      </w:r>
-      <w:r>
-        <w:rPr>
-          <w:rFonts w:hint="cs"/>
-          <w:color w:val="000000"/>
-          <w:sz w:val="24"/>
-          <w:szCs w:val="24"/>
-          <w:rtl/>
-        </w:rPr>
-        <w:t>?</w:t>
-      </w:r>
-      <w:r>
-        <w:rPr>
-          <w:rFonts w:hint="cs"/>
-          <w:color w:val="000000"/>
-          <w:sz w:val="24"/>
-          <w:szCs w:val="24"/>
-          <w:rtl/>
-        </w:rPr>
-        <w:t xml:space="preserve"> אין כרגע. אולי בהמשך תהיה אבל זה עוד הרבה זמן.</w:t>
-      </w:r>
-      <w:r>
-        <w:rPr>
-          <w:color w:val="000000"/>
-          <w:sz w:val="24"/>
-          <w:szCs w:val="24"/>
-          <w:rtl/>
-        </w:rPr>
-        <w:t>?</w:t>
-      </w:r>
-    </w:p>
-    <w:p>
-      <w:pPr>
-        <w:numPr>
-          <w:ilvl w:val="0"/>
-          <w:numId w:val="6"/>
-        </w:numPr>
-        <w:pBdr>
-          <w:top w:val="nil"/>
-          <w:left w:val="nil"/>
-          <w:bottom w:val="nil"/>
-          <w:right w:val="nil"/>
-          <w:between w:val="nil"/>
-        </w:pBdr>
-        <w:spacing w:after="0" w:line="276" w:lineRule="auto"/>
-        <w:rPr>
-          <w:color w:val="000000"/>
-          <w:sz w:val="24"/>
-          <w:szCs w:val="24"/>
-        </w:rPr>
-      </w:pPr>
-      <w:r>
-        <w:rPr>
-          <w:color w:val="000000"/>
-          <w:sz w:val="24"/>
-          <w:szCs w:val="24"/>
-          <w:highlight w:val="yellow"/>
-          <w:rtl/>
-        </w:rPr>
-        <w:t>האם השדות "מספר טלפון" ו-"כתובת מייל" הם שדות חובה בעמוד "תשלום עבור תרומה"?</w:t>
-      </w:r>
-      <w:r>
-        <w:rPr>
-          <w:rFonts w:hint="cs"/>
-          <w:color w:val="000000"/>
-          <w:sz w:val="24"/>
-          <w:szCs w:val="24"/>
-          <w:rtl/>
-        </w:rPr>
-        <w:t xml:space="preserve"> כן.</w:t>
-      </w:r>
-    </w:p>
-    <w:p>
-      <w:pPr>
-        <w:numPr>
-          <w:ilvl w:val="0"/>
-          <w:numId w:val="6"/>
-        </w:numPr>
-        <w:pBdr>
-          <w:top w:val="nil"/>
-          <w:left w:val="nil"/>
-          <w:bottom w:val="nil"/>
-          <w:right w:val="nil"/>
-          <w:between w:val="nil"/>
-        </w:pBdr>
-        <w:spacing w:after="0" w:line="276" w:lineRule="auto"/>
-        <w:rPr>
-          <w:color w:val="000000"/>
-          <w:sz w:val="24"/>
-          <w:szCs w:val="24"/>
-        </w:rPr>
-      </w:pPr>
-      <w:r>
-        <w:rPr>
-          <w:color w:val="000000"/>
-          <w:sz w:val="24"/>
-          <w:szCs w:val="24"/>
-          <w:highlight w:val="yellow"/>
-          <w:rtl/>
-        </w:rPr>
-        <w:t>האם לאחר שמשתמש משאיר את פרטיו האישיים באזור ליצירת קשר בעמוד "צרו קשר", הוא יקבל מייל אישור על טעינת הפרטים למערכת או שמספיקה הודעה המודפסת למסך המשתמש בסיום טעינת הפרטים?</w:t>
-      </w:r>
-      <w:r>
-        <w:rPr>
-          <w:rFonts w:hint="cs"/>
-          <w:color w:val="000000"/>
-          <w:sz w:val="24"/>
-          <w:szCs w:val="24"/>
-          <w:rtl/>
-        </w:rPr>
-        <w:t xml:space="preserve"> מספיקה הודעה מודפסת.</w:t>
-      </w:r>
-    </w:p>
-    <w:p>
-      <w:pPr>
-        <w:numPr>
-          <w:ilvl w:val="0"/>
-          <w:numId w:val="6"/>
-        </w:numPr>
-        <w:pBdr>
-          <w:top w:val="nil"/>
-          <w:left w:val="nil"/>
-          <w:bottom w:val="nil"/>
-          <w:right w:val="nil"/>
-          <w:between w:val="nil"/>
-        </w:pBdr>
-        <w:spacing w:after="0" w:line="276" w:lineRule="auto"/>
-        <w:rPr>
-          <w:color w:val="000000"/>
-          <w:sz w:val="24"/>
-          <w:szCs w:val="24"/>
-          <w:highlight w:val="yellow"/>
-        </w:rPr>
-      </w:pPr>
-      <w:r>
-        <w:rPr>
-          <w:b/>
-          <w:color w:val="000000"/>
-          <w:sz w:val="24"/>
-          <w:szCs w:val="24"/>
-          <w:highlight w:val="yellow"/>
-          <w:rtl/>
-        </w:rPr>
-        <w:t xml:space="preserve">שאלה מכוונת לדנה: </w:t>
-      </w:r>
-      <w:r>
-        <w:rPr>
-          <w:color w:val="000000"/>
-          <w:sz w:val="24"/>
-          <w:szCs w:val="24"/>
-          <w:highlight w:val="yellow"/>
-          <w:rtl/>
-        </w:rPr>
-        <w:t>מהם מספרי הצבעים אותם תרצו באתר עבור האובייקטים השונים (הרקע והכותרות)? [בינתיים ניחשנו שהרקע יהיה אפור בהיר מאוד, הכותרות כחולות ותוכן העמודים יהיה בשחור- אבל זה כללי מדי]</w:t>
-      </w:r>
-    </w:p>
-    <w:p>
-      <w:pPr>
-        <w:numPr>
-          <w:ilvl w:val="0"/>
-          <w:numId w:val="6"/>
-        </w:numPr>
-        <w:pBdr>
-          <w:top w:val="nil"/>
-          <w:left w:val="nil"/>
-          <w:bottom w:val="nil"/>
-          <w:right w:val="nil"/>
-          <w:between w:val="nil"/>
-        </w:pBdr>
-        <w:spacing w:line="276" w:lineRule="auto"/>
-        <w:rPr>
-          <w:color w:val="000000"/>
-          <w:sz w:val="24"/>
-          <w:szCs w:val="24"/>
-          <w:highlight w:val="yellow"/>
-        </w:rPr>
-      </w:pPr>
-      <w:r>
-        <w:rPr>
-          <w:b/>
-          <w:color w:val="000000"/>
-          <w:sz w:val="24"/>
-          <w:szCs w:val="24"/>
-          <w:highlight w:val="yellow"/>
-          <w:rtl/>
-        </w:rPr>
-        <w:t>שאלה מכוונת לדנה:</w:t>
-      </w:r>
-      <w:r>
-        <w:rPr>
-          <w:color w:val="000000"/>
-          <w:sz w:val="24"/>
-          <w:szCs w:val="24"/>
-          <w:highlight w:val="yellow"/>
-          <w:rtl/>
-        </w:rPr>
-        <w:t xml:space="preserve"> האם תהיה אפשרות מבחינתך לעדכן את הסקיצה הקיימת תוך התבססות על ההערות שניתנו עד כה (ללא אנימציות, ללא בר נגישות וכו')?</w:t>
-      </w:r>
-      <w:r>
-        <w:rPr>
-          <w:highlight w:val="yellow"/>
-        </w:rPr>
+        <w:spacing w:after="0"/>
+        <w:rPr>
+          <w:color w:val="000000"/>
+          <w:sz w:val="24"/>
+          <w:szCs w:val="24"/>
+        </w:rPr>
+      </w:pPr>
+      <w:r>
+        <w:rPr>
+          <w:color w:val="000000"/>
+          <w:sz w:val="24"/>
+          <w:szCs w:val="24"/>
+          <w:rtl/>
+        </w:rPr>
+        <w:t>האתר יתמוך בניהול תקין של תקריב לתצוגה (יאפשר זום בצורה שלא מעוותת את תוכן העמוד וסדר הופעת הפריטים בו).</w:t>
+      </w:r>
+    </w:p>
+    <w:p>
+      <w:pPr>
+        <w:rPr>
+          <w:sz w:val="24"/>
+          <w:szCs w:val="24"/>
+        </w:rPr>
+      </w:pPr>
+      <w:r>
         <w:br w:type="page"/>
       </w:r>
     </w:p>
@@ -1898,63 +1005,65 @@
         </w:tabs>
         <w:jc w:val="center"/>
         <w:rPr>
+          <w:noProof/>
+        </w:rPr>
+      </w:pPr>
+      <w:r>
+        <w:rPr>
           <w:b/>
+          <w:noProof/>
           <w:sz w:val="28"/>
           <w:szCs w:val="28"/>
           <w:u w:val="single"/>
         </w:rPr>
-      </w:pPr>
-      <w:r>
-        <w:rPr>
-          <w:b/>
-          <w:sz w:val="28"/>
-          <w:szCs w:val="28"/>
-          <w:u w:val="single"/>
-        </w:rPr>
         <w:lastRenderedPageBreak/>
-        <w:t>Use Case UML</w:t>
-      </w:r>
-      <w:r>
-        <w:rPr>
-          <w:noProof/>
-        </w:rPr>
         <w:drawing>
-          <wp:anchor distT="0" distB="0" distL="114300" distR="114300" simplePos="0" relativeHeight="251658240" behindDoc="0" locked="0" layoutInCell="1" hidden="0" allowOverlap="1" wp14:anchorId="48F45292" wp14:editId="60108CE5">
+          <wp:anchor distT="0" distB="0" distL="114300" distR="114300" simplePos="0" relativeHeight="251658240" behindDoc="0" locked="0" layoutInCell="1" allowOverlap="1">
             <wp:simplePos x="0" y="0"/>
             <wp:positionH relativeFrom="column">
-              <wp:posOffset>-993139</wp:posOffset>
+              <wp:posOffset>-355600</wp:posOffset>
             </wp:positionH>
             <wp:positionV relativeFrom="paragraph">
-              <wp:posOffset>324485</wp:posOffset>
+              <wp:posOffset>375285</wp:posOffset>
             </wp:positionV>
-            <wp:extent cx="7101840" cy="4697730"/>
-            <wp:effectExtent l="0" t="0" r="0" b="0"/>
-            <wp:wrapSquare wrapText="bothSides" distT="0" distB="0" distL="114300" distR="114300"/>
-            <wp:docPr id="1" name="image1.png"/>
-            <wp:cNvGraphicFramePr/>
+            <wp:extent cx="6145530" cy="3909695"/>
+            <wp:effectExtent l="19050" t="0" r="7620" b="0"/>
+            <wp:wrapSquare wrapText="bothSides"/>
+            <wp:docPr id="16" name="תמונה 16"/>
+            <wp:cNvGraphicFramePr>
+              <a:graphicFrameLocks xmlns:a="http://schemas.openxmlformats.org/drawingml/2006/main" noChangeAspect="1"/>
+            </wp:cNvGraphicFramePr>
             <a:graphic xmlns:a="http://schemas.openxmlformats.org/drawingml/2006/main">
               <a:graphicData uri="http://schemas.openxmlformats.org/drawingml/2006/picture">
                 <pic:pic xmlns:pic="http://schemas.openxmlformats.org/drawingml/2006/picture">
                   <pic:nvPicPr>
-                    <pic:cNvPr id="0" name="image1.png"/>
-                    <pic:cNvPicPr preferRelativeResize="0"/>
+                    <pic:cNvPr id="0" name="Picture 16"/>
+                    <pic:cNvPicPr>
+                      <a:picLocks noChangeAspect="1" noChangeArrowheads="1"/>
+                    </pic:cNvPicPr>
                   </pic:nvPicPr>
                   <pic:blipFill>
-                    <a:blip r:embed="rId7"/>
+                    <a:blip r:embed="rId7" cstate="print"/>
                     <a:srcRect/>
                     <a:stretch>
                       <a:fillRect/>
                     </a:stretch>
                   </pic:blipFill>
-                  <pic:spPr>
+                  <pic:spPr bwMode="auto">
                     <a:xfrm>
                       <a:off x="0" y="0"/>
-                      <a:ext cx="7101840" cy="4697730"/>
+                      <a:ext cx="6145530" cy="3909695"/>
                     </a:xfrm>
                     <a:prstGeom prst="rect">
                       <a:avLst/>
                     </a:prstGeom>
-                    <a:ln/>
+                    <a:noFill/>
+                    <a:ln w="9525">
+                      <a:noFill/>
+                      <a:miter lim="800000"/>
+                      <a:headEnd/>
+                      <a:tailEnd/>
+                    </a:ln>
                   </pic:spPr>
                 </pic:pic>
               </a:graphicData>
@@ -1962,16 +1071,14 @@
           </wp:anchor>
         </w:drawing>
       </w:r>
-    </w:p>
-    <w:p>
-      <w:pPr>
-        <w:rPr>
-          <w:sz w:val="18"/>
-          <w:szCs w:val="18"/>
-        </w:rPr>
-      </w:pPr>
-      <w:r>
-        <w:br w:type="page"/>
+      <w:r>
+        <w:rPr>
+          <w:b/>
+          <w:sz w:val="28"/>
+          <w:szCs w:val="28"/>
+          <w:u w:val="single"/>
+        </w:rPr>
+        <w:t>Use Case UML</w:t>
       </w:r>
     </w:p>
     <w:p>
@@ -1984,16 +1091,40 @@
           <w:b/>
           <w:sz w:val="28"/>
           <w:szCs w:val="28"/>
-          <w:u w:val="single"/>
-        </w:rPr>
-      </w:pPr>
-      <w:r>
+        </w:rPr>
+      </w:pPr>
+    </w:p>
+    <w:p>
+      <w:pPr>
+        <w:rPr>
+          <w:sz w:val="18"/>
+          <w:szCs w:val="18"/>
+        </w:rPr>
+      </w:pPr>
+      <w:r>
+        <w:br w:type="page"/>
+      </w:r>
+    </w:p>
+    <w:p>
+      <w:pPr>
+        <w:tabs>
+          <w:tab w:val="left" w:pos="2002"/>
+        </w:tabs>
+        <w:jc w:val="center"/>
         <w:rPr>
           <w:b/>
           <w:sz w:val="28"/>
           <w:szCs w:val="28"/>
           <w:u w:val="single"/>
         </w:rPr>
+      </w:pPr>
+      <w:r>
+        <w:rPr>
+          <w:b/>
+          <w:sz w:val="28"/>
+          <w:szCs w:val="28"/>
+          <w:u w:val="single"/>
+        </w:rPr>
         <w:lastRenderedPageBreak/>
         <w:t>Use Case Template 1</w:t>
       </w:r>
@@ -2120,7 +1251,6 @@
         </w:rPr>
         <w:t xml:space="preserve"> בנק, </w:t>
       </w:r>
-      <w:proofErr w:type="spellStart"/>
       <w:r>
         <w:rPr>
           <w:sz w:val="24"/>
@@ -2128,7 +1258,6 @@
         </w:rPr>
         <w:t>Wordpress</w:t>
       </w:r>
-      <w:proofErr w:type="spellEnd"/>
       <w:r>
         <w:rPr>
           <w:sz w:val="24"/>
@@ -2651,17 +1780,8 @@
           <w:sz w:val="24"/>
           <w:szCs w:val="24"/>
         </w:rPr>
-        <w:t xml:space="preserve"> </w:t>
-      </w:r>
-      <w:proofErr w:type="spellStart"/>
-      <w:r>
-        <w:rPr>
-          <w:sz w:val="24"/>
-          <w:szCs w:val="24"/>
-        </w:rPr>
-        <w:t>Wordpress</w:t>
-      </w:r>
-      <w:proofErr w:type="spellEnd"/>
+        <w:t xml:space="preserve"> Wordpress</w:t>
+      </w:r>
       <w:r>
         <w:rPr>
           <w:sz w:val="24"/>
@@ -3031,17 +2151,8 @@
           <w:sz w:val="24"/>
           <w:szCs w:val="24"/>
         </w:rPr>
-        <w:t xml:space="preserve"> </w:t>
-      </w:r>
-      <w:proofErr w:type="spellStart"/>
-      <w:r>
-        <w:rPr>
-          <w:sz w:val="24"/>
-          <w:szCs w:val="24"/>
-        </w:rPr>
-        <w:t>Wordpress</w:t>
-      </w:r>
-      <w:proofErr w:type="spellEnd"/>
+        <w:t xml:space="preserve"> Wordpress</w:t>
+      </w:r>
       <w:r>
         <w:rPr>
           <w:sz w:val="24"/>
@@ -3468,7 +2579,7 @@
 </file>
 
 <file path=word/endnotes.xml><?xml version="1.0" encoding="utf-8"?>
-<w:endnotes xmlns:wpc="http://schemas.microsoft.com/office/word/2010/wordprocessingCanvas" xmlns:cx="http://schemas.microsoft.com/office/drawing/2014/chartex" xmlns:cx1="http://schemas.microsoft.com/office/drawing/2015/9/8/chartex" xmlns:cx2="http://schemas.microsoft.com/office/drawing/2015/10/21/chartex" xmlns:cx3="http://schemas.microsoft.com/office/drawing/2016/5/9/chartex" xmlns:cx4="http://schemas.microsoft.com/office/drawing/2016/5/10/chartex" xmlns:cx5="http://schemas.microsoft.com/office/drawing/2016/5/11/chartex" xmlns:cx6="http://schemas.microsoft.com/office/drawing/2016/5/12/chartex" xmlns:cx7="http://schemas.microsoft.com/office/drawing/2016/5/13/chartex" xmlns:cx8="http://schemas.microsoft.com/office/drawing/2016/5/14/chartex" xmlns:mc="http://schemas.openxmlformats.org/markup-compatibility/2006" xmlns:aink="http://schemas.microsoft.com/office/drawing/2016/ink" xmlns:am3d="http://schemas.microsoft.com/office/drawing/2017/model3d" xmlns:o="urn:schemas-microsoft-com:office:office" xmlns:r="http://schemas.openxmlformats.org/officeDocument/2006/relationships" xmlns:m="http://schemas.openxmlformats.org/officeDocument/2006/math" xmlns:v="urn:schemas-microsoft-com:vml" xmlns:wp14="http://schemas.microsoft.com/office/word/2010/wordprocessingDrawing" xmlns:wp="http://schemas.openxmlformats.org/drawingml/2006/wordprocessingDrawing" xmlns:w10="urn:schemas-microsoft-com:office:word" xmlns:w="http://schemas.openxmlformats.org/wordprocessingml/2006/main" xmlns:w14="http://schemas.microsoft.com/office/word/2010/wordml" xmlns:w15="http://schemas.microsoft.com/office/word/2012/wordml" xmlns:w16cex="http://schemas.microsoft.com/office/word/2018/wordml/cex" xmlns:w16cid="http://schemas.microsoft.com/office/word/2016/wordml/cid" xmlns:w16="http://schemas.microsoft.com/office/word/2018/wordml" xmlns:w16se="http://schemas.microsoft.com/office/word/2015/wordml/symex" xmlns:wpg="http://schemas.microsoft.com/office/word/2010/wordprocessingGroup" xmlns:wpi="http://schemas.microsoft.com/office/word/2010/wordprocessingInk" xmlns:wne="http://schemas.microsoft.com/office/word/2006/wordml" xmlns:wps="http://schemas.microsoft.com/office/word/2010/wordprocessingShape" mc:Ignorable="w14 w15 w16se w16cid w16 w16cex wp14">
+<w:endnotes xmlns:ve="http://schemas.openxmlformats.org/markup-compatibility/2006" xmlns:o="urn:schemas-microsoft-com:office:office" xmlns:r="http://schemas.openxmlformats.org/officeDocument/2006/relationships" xmlns:m="http://schemas.openxmlformats.org/officeDocument/2006/math" xmlns:v="urn:schemas-microsoft-com:vml" xmlns:wp="http://schemas.openxmlformats.org/drawingml/2006/wordprocessingDrawing" xmlns:w10="urn:schemas-microsoft-com:office:word" xmlns:w="http://schemas.openxmlformats.org/wordprocessingml/2006/main" xmlns:wne="http://schemas.microsoft.com/office/word/2006/wordml">
   <w:endnote w:type="separator" w:id="-1">
     <w:p>
       <w:pPr>
@@ -3493,7 +2604,7 @@
 </file>
 
 <file path=word/footnotes.xml><?xml version="1.0" encoding="utf-8"?>
-<w:footnotes xmlns:wpc="http://schemas.microsoft.com/office/word/2010/wordprocessingCanvas" xmlns:cx="http://schemas.microsoft.com/office/drawing/2014/chartex" xmlns:cx1="http://schemas.microsoft.com/office/drawing/2015/9/8/chartex" xmlns:cx2="http://schemas.microsoft.com/office/drawing/2015/10/21/chartex" xmlns:cx3="http://schemas.microsoft.com/office/drawing/2016/5/9/chartex" xmlns:cx4="http://schemas.microsoft.com/office/drawing/2016/5/10/chartex" xmlns:cx5="http://schemas.microsoft.com/office/drawing/2016/5/11/chartex" xmlns:cx6="http://schemas.microsoft.com/office/drawing/2016/5/12/chartex" xmlns:cx7="http://schemas.microsoft.com/office/drawing/2016/5/13/chartex" xmlns:cx8="http://schemas.microsoft.com/office/drawing/2016/5/14/chartex" xmlns:mc="http://schemas.openxmlformats.org/markup-compatibility/2006" xmlns:aink="http://schemas.microsoft.com/office/drawing/2016/ink" xmlns:am3d="http://schemas.microsoft.com/office/drawing/2017/model3d" xmlns:o="urn:schemas-microsoft-com:office:office" xmlns:r="http://schemas.openxmlformats.org/officeDocument/2006/relationships" xmlns:m="http://schemas.openxmlformats.org/officeDocument/2006/math" xmlns:v="urn:schemas-microsoft-com:vml" xmlns:wp14="http://schemas.microsoft.com/office/word/2010/wordprocessingDrawing" xmlns:wp="http://schemas.openxmlformats.org/drawingml/2006/wordprocessingDrawing" xmlns:w10="urn:schemas-microsoft-com:office:word" xmlns:w="http://schemas.openxmlformats.org/wordprocessingml/2006/main" xmlns:w14="http://schemas.microsoft.com/office/word/2010/wordml" xmlns:w15="http://schemas.microsoft.com/office/word/2012/wordml" xmlns:w16cex="http://schemas.microsoft.com/office/word/2018/wordml/cex" xmlns:w16cid="http://schemas.microsoft.com/office/word/2016/wordml/cid" xmlns:w16="http://schemas.microsoft.com/office/word/2018/wordml" xmlns:w16se="http://schemas.microsoft.com/office/word/2015/wordml/symex" xmlns:wpg="http://schemas.microsoft.com/office/word/2010/wordprocessingGroup" xmlns:wpi="http://schemas.microsoft.com/office/word/2010/wordprocessingInk" xmlns:wne="http://schemas.microsoft.com/office/word/2006/wordml" xmlns:wps="http://schemas.microsoft.com/office/word/2010/wordprocessingShape" mc:Ignorable="w14 w15 w16se w16cid w16 w16cex wp14">
+<w:footnotes xmlns:ve="http://schemas.openxmlformats.org/markup-compatibility/2006" xmlns:o="urn:schemas-microsoft-com:office:office" xmlns:r="http://schemas.openxmlformats.org/officeDocument/2006/relationships" xmlns:m="http://schemas.openxmlformats.org/officeDocument/2006/math" xmlns:v="urn:schemas-microsoft-com:vml" xmlns:wp="http://schemas.openxmlformats.org/drawingml/2006/wordprocessingDrawing" xmlns:w10="urn:schemas-microsoft-com:office:word" xmlns:w="http://schemas.openxmlformats.org/wordprocessingml/2006/main" xmlns:wne="http://schemas.microsoft.com/office/word/2006/wordml">
   <w:footnote w:type="separator" w:id="-1">
     <w:p>
       <w:pPr>
@@ -3518,7 +2629,7 @@
 </file>
 
 <file path=word/header1.xml><?xml version="1.0" encoding="utf-8"?>
-<w:hdr xmlns:wpc="http://schemas.microsoft.com/office/word/2010/wordprocessingCanvas" xmlns:cx="http://schemas.microsoft.com/office/drawing/2014/chartex" xmlns:cx1="http://schemas.microsoft.com/office/drawing/2015/9/8/chartex" xmlns:cx2="http://schemas.microsoft.com/office/drawing/2015/10/21/chartex" xmlns:cx3="http://schemas.microsoft.com/office/drawing/2016/5/9/chartex" xmlns:cx4="http://schemas.microsoft.com/office/drawing/2016/5/10/chartex" xmlns:cx5="http://schemas.microsoft.com/office/drawing/2016/5/11/chartex" xmlns:cx6="http://schemas.microsoft.com/office/drawing/2016/5/12/chartex" xmlns:cx7="http://schemas.microsoft.com/office/drawing/2016/5/13/chartex" xmlns:cx8="http://schemas.microsoft.com/office/drawing/2016/5/14/chartex" xmlns:mc="http://schemas.openxmlformats.org/markup-compatibility/2006" xmlns:aink="http://schemas.microsoft.com/office/drawing/2016/ink" xmlns:am3d="http://schemas.microsoft.com/office/drawing/2017/model3d" xmlns:o="urn:schemas-microsoft-com:office:office" xmlns:r="http://schemas.openxmlformats.org/officeDocument/2006/relationships" xmlns:m="http://schemas.openxmlformats.org/officeDocument/2006/math" xmlns:v="urn:schemas-microsoft-com:vml" xmlns:wp14="http://schemas.microsoft.com/office/word/2010/wordprocessingDrawing" xmlns:wp="http://schemas.openxmlformats.org/drawingml/2006/wordprocessingDrawing" xmlns:w10="urn:schemas-microsoft-com:office:word" xmlns:w="http://schemas.openxmlformats.org/wordprocessingml/2006/main" xmlns:w14="http://schemas.microsoft.com/office/word/2010/wordml" xmlns:w15="http://schemas.microsoft.com/office/word/2012/wordml" xmlns:w16cex="http://schemas.microsoft.com/office/word/2018/wordml/cex" xmlns:w16cid="http://schemas.microsoft.com/office/word/2016/wordml/cid" xmlns:w16="http://schemas.microsoft.com/office/word/2018/wordml" xmlns:w16se="http://schemas.microsoft.com/office/word/2015/wordml/symex" xmlns:wpg="http://schemas.microsoft.com/office/word/2010/wordprocessingGroup" xmlns:wpi="http://schemas.microsoft.com/office/word/2010/wordprocessingInk" xmlns:wne="http://schemas.microsoft.com/office/word/2006/wordml" xmlns:wps="http://schemas.microsoft.com/office/word/2010/wordprocessingShape" mc:Ignorable="w14 w15 w16se w16cid w16 w16cex wp14">
+<w:hdr xmlns:ve="http://schemas.openxmlformats.org/markup-compatibility/2006" xmlns:o="urn:schemas-microsoft-com:office:office" xmlns:r="http://schemas.openxmlformats.org/officeDocument/2006/relationships" xmlns:m="http://schemas.openxmlformats.org/officeDocument/2006/math" xmlns:v="urn:schemas-microsoft-com:vml" xmlns:wp="http://schemas.openxmlformats.org/drawingml/2006/wordprocessingDrawing" xmlns:w10="urn:schemas-microsoft-com:office:word" xmlns:w="http://schemas.openxmlformats.org/wordprocessingml/2006/main" xmlns:wne="http://schemas.microsoft.com/office/word/2006/wordml">
   <w:p>
     <w:pPr>
       <w:pBdr>
@@ -3550,8 +2661,8 @@
 </file>
 
 <file path=word/numbering.xml><?xml version="1.0" encoding="utf-8"?>
-<w:numbering xmlns:wpc="http://schemas.microsoft.com/office/word/2010/wordprocessingCanvas" xmlns:cx="http://schemas.microsoft.com/office/drawing/2014/chartex" xmlns:cx1="http://schemas.microsoft.com/office/drawing/2015/9/8/chartex" xmlns:cx2="http://schemas.microsoft.com/office/drawing/2015/10/21/chartex" xmlns:cx3="http://schemas.microsoft.com/office/drawing/2016/5/9/chartex" xmlns:cx4="http://schemas.microsoft.com/office/drawing/2016/5/10/chartex" xmlns:cx5="http://schemas.microsoft.com/office/drawing/2016/5/11/chartex" xmlns:cx6="http://schemas.microsoft.com/office/drawing/2016/5/12/chartex" xmlns:cx7="http://schemas.microsoft.com/office/drawing/2016/5/13/chartex" xmlns:cx8="http://schemas.microsoft.com/office/drawing/2016/5/14/chartex" xmlns:mc="http://schemas.openxmlformats.org/markup-compatibility/2006" xmlns:aink="http://schemas.microsoft.com/office/drawing/2016/ink" xmlns:am3d="http://schemas.microsoft.com/office/drawing/2017/model3d" xmlns:o="urn:schemas-microsoft-com:office:office" xmlns:r="http://schemas.openxmlformats.org/officeDocument/2006/relationships" xmlns:m="http://schemas.openxmlformats.org/officeDocument/2006/math" xmlns:v="urn:schemas-microsoft-com:vml" xmlns:wp14="http://schemas.microsoft.com/office/word/2010/wordprocessingDrawing" xmlns:wp="http://schemas.openxmlformats.org/drawingml/2006/wordprocessingDrawing" xmlns:w10="urn:schemas-microsoft-com:office:word" xmlns:w="http://schemas.openxmlformats.org/wordprocessingml/2006/main" xmlns:w14="http://schemas.microsoft.com/office/word/2010/wordml" xmlns:w15="http://schemas.microsoft.com/office/word/2012/wordml" xmlns:w16cex="http://schemas.microsoft.com/office/word/2018/wordml/cex" xmlns:w16cid="http://schemas.microsoft.com/office/word/2016/wordml/cid" xmlns:w16="http://schemas.microsoft.com/office/word/2018/wordml" xmlns:w16se="http://schemas.microsoft.com/office/word/2015/wordml/symex" xmlns:wpg="http://schemas.microsoft.com/office/word/2010/wordprocessingGroup" xmlns:wpi="http://schemas.microsoft.com/office/word/2010/wordprocessingInk" xmlns:wne="http://schemas.microsoft.com/office/word/2006/wordml" xmlns:wps="http://schemas.microsoft.com/office/word/2010/wordprocessingShape" mc:Ignorable="w14 w15 w16se w16cid w16 w16cex wp14">
-  <w:abstractNum w:abstractNumId="0" w15:restartNumberingAfterBreak="0">
+<w:numbering xmlns:ve="http://schemas.openxmlformats.org/markup-compatibility/2006" xmlns:o="urn:schemas-microsoft-com:office:office" xmlns:r="http://schemas.openxmlformats.org/officeDocument/2006/relationships" xmlns:m="http://schemas.openxmlformats.org/officeDocument/2006/math" xmlns:v="urn:schemas-microsoft-com:vml" xmlns:wp="http://schemas.openxmlformats.org/drawingml/2006/wordprocessingDrawing" xmlns:w10="urn:schemas-microsoft-com:office:word" xmlns:w="http://schemas.openxmlformats.org/wordprocessingml/2006/main" xmlns:wne="http://schemas.microsoft.com/office/word/2006/wordml">
+  <w:abstractNum w:abstractNumId="0">
     <w:nsid w:val="0C5C588D"/>
     <w:multiLevelType w:val="multilevel"/>
     <w:tmpl w:val="C28055D4"/>
@@ -3637,7 +2748,7 @@
       </w:pPr>
     </w:lvl>
   </w:abstractNum>
-  <w:abstractNum w:abstractNumId="1" w15:restartNumberingAfterBreak="0">
+  <w:abstractNum w:abstractNumId="1">
     <w:nsid w:val="393C7237"/>
     <w:multiLevelType w:val="multilevel"/>
     <w:tmpl w:val="CE60C2F4"/>
@@ -3723,7 +2834,7 @@
       </w:pPr>
     </w:lvl>
   </w:abstractNum>
-  <w:abstractNum w:abstractNumId="2" w15:restartNumberingAfterBreak="0">
+  <w:abstractNum w:abstractNumId="2">
     <w:nsid w:val="3A503F80"/>
     <w:multiLevelType w:val="multilevel"/>
     <w:tmpl w:val="C92C178C"/>
@@ -3809,7 +2920,7 @@
       </w:pPr>
     </w:lvl>
   </w:abstractNum>
-  <w:abstractNum w:abstractNumId="3" w15:restartNumberingAfterBreak="0">
+  <w:abstractNum w:abstractNumId="3">
     <w:nsid w:val="472B0DBA"/>
     <w:multiLevelType w:val="multilevel"/>
     <w:tmpl w:val="B094B4E6"/>
@@ -3895,7 +3006,7 @@
       </w:pPr>
     </w:lvl>
   </w:abstractNum>
-  <w:abstractNum w:abstractNumId="4" w15:restartNumberingAfterBreak="0">
+  <w:abstractNum w:abstractNumId="4">
     <w:nsid w:val="4CEB06C7"/>
     <w:multiLevelType w:val="multilevel"/>
     <w:tmpl w:val="67E63942"/>
@@ -3981,7 +3092,7 @@
       </w:pPr>
     </w:lvl>
   </w:abstractNum>
-  <w:abstractNum w:abstractNumId="5" w15:restartNumberingAfterBreak="0">
+  <w:abstractNum w:abstractNumId="5">
     <w:nsid w:val="56165972"/>
     <w:multiLevelType w:val="multilevel"/>
     <w:tmpl w:val="7C320A1E"/>
@@ -4067,7 +3178,7 @@
       </w:pPr>
     </w:lvl>
   </w:abstractNum>
-  <w:abstractNum w:abstractNumId="6" w15:restartNumberingAfterBreak="0">
+  <w:abstractNum w:abstractNumId="6">
     <w:nsid w:val="655D7274"/>
     <w:multiLevelType w:val="multilevel"/>
     <w:tmpl w:val="17C8B76A"/>
@@ -4153,7 +3264,7 @@
       </w:pPr>
     </w:lvl>
   </w:abstractNum>
-  <w:abstractNum w:abstractNumId="7" w15:restartNumberingAfterBreak="0">
+  <w:abstractNum w:abstractNumId="7">
     <w:nsid w:val="6F990981"/>
     <w:multiLevelType w:val="multilevel"/>
     <w:tmpl w:val="76D2C2B0"/>
@@ -4239,7 +3350,7 @@
       </w:pPr>
     </w:lvl>
   </w:abstractNum>
-  <w:abstractNum w:abstractNumId="8" w15:restartNumberingAfterBreak="0">
+  <w:abstractNum w:abstractNumId="8">
     <w:nsid w:val="7F274373"/>
     <w:multiLevelType w:val="multilevel"/>
     <w:tmpl w:val="A82ADD26"/>
@@ -4356,7 +3467,7 @@
 </file>
 
 <file path=word/styles.xml><?xml version="1.0" encoding="utf-8"?>
-<w:styles xmlns:mc="http://schemas.openxmlformats.org/markup-compatibility/2006" xmlns:r="http://schemas.openxmlformats.org/officeDocument/2006/relationships" xmlns:w="http://schemas.openxmlformats.org/wordprocessingml/2006/main" xmlns:w14="http://schemas.microsoft.com/office/word/2010/wordml" xmlns:w15="http://schemas.microsoft.com/office/word/2012/wordml" xmlns:w16cex="http://schemas.microsoft.com/office/word/2018/wordml/cex" xmlns:w16cid="http://schemas.microsoft.com/office/word/2016/wordml/cid" xmlns:w16="http://schemas.microsoft.com/office/word/2018/wordml" xmlns:w16se="http://schemas.microsoft.com/office/word/2015/wordml/symex" mc:Ignorable="w14 w15 w16se w16cid w16 w16cex">
+<w:styles xmlns:r="http://schemas.openxmlformats.org/officeDocument/2006/relationships" xmlns:w="http://schemas.openxmlformats.org/wordprocessingml/2006/main">
   <w:docDefaults>
     <w:rPrDefault>
       <w:rPr>
@@ -4373,387 +3484,158 @@
       </w:pPr>
     </w:pPrDefault>
   </w:docDefaults>
-  <w:latentStyles w:defLockedState="0" w:defUIPriority="99" w:defSemiHidden="0" w:defUnhideWhenUsed="0" w:defQFormat="0" w:count="376">
-    <w:lsdException w:name="Normal" w:uiPriority="0" w:qFormat="1"/>
-    <w:lsdException w:name="heading 1" w:uiPriority="9" w:qFormat="1"/>
-    <w:lsdException w:name="heading 2" w:semiHidden="1" w:uiPriority="9" w:unhideWhenUsed="1" w:qFormat="1"/>
-    <w:lsdException w:name="heading 3" w:semiHidden="1" w:uiPriority="9" w:unhideWhenUsed="1" w:qFormat="1"/>
-    <w:lsdException w:name="heading 4" w:semiHidden="1" w:uiPriority="9" w:unhideWhenUsed="1" w:qFormat="1"/>
-    <w:lsdException w:name="heading 5" w:semiHidden="1" w:uiPriority="9" w:unhideWhenUsed="1" w:qFormat="1"/>
-    <w:lsdException w:name="heading 6" w:semiHidden="1" w:uiPriority="9" w:unhideWhenUsed="1" w:qFormat="1"/>
-    <w:lsdException w:name="heading 7" w:semiHidden="1" w:uiPriority="9" w:unhideWhenUsed="1" w:qFormat="1"/>
-    <w:lsdException w:name="heading 8" w:semiHidden="1" w:uiPriority="9" w:unhideWhenUsed="1" w:qFormat="1"/>
-    <w:lsdException w:name="heading 9" w:semiHidden="1" w:uiPriority="9" w:unhideWhenUsed="1" w:qFormat="1"/>
-    <w:lsdException w:name="index 1" w:semiHidden="1" w:unhideWhenUsed="1"/>
-    <w:lsdException w:name="index 2" w:semiHidden="1" w:unhideWhenUsed="1"/>
-    <w:lsdException w:name="index 3" w:semiHidden="1" w:unhideWhenUsed="1"/>
-    <w:lsdException w:name="index 4" w:semiHidden="1" w:unhideWhenUsed="1"/>
-    <w:lsdException w:name="index 5" w:semiHidden="1" w:unhideWhenUsed="1"/>
-    <w:lsdException w:name="index 6" w:semiHidden="1" w:unhideWhenUsed="1"/>
-    <w:lsdException w:name="index 7" w:semiHidden="1" w:unhideWhenUsed="1"/>
-    <w:lsdException w:name="index 8" w:semiHidden="1" w:unhideWhenUsed="1"/>
-    <w:lsdException w:name="index 9" w:semiHidden="1" w:unhideWhenUsed="1"/>
-    <w:lsdException w:name="toc 1" w:semiHidden="1" w:uiPriority="39" w:unhideWhenUsed="1"/>
-    <w:lsdException w:name="toc 2" w:semiHidden="1" w:uiPriority="39" w:unhideWhenUsed="1"/>
-    <w:lsdException w:name="toc 3" w:semiHidden="1" w:uiPriority="39" w:unhideWhenUsed="1"/>
-    <w:lsdException w:name="toc 4" w:semiHidden="1" w:uiPriority="39" w:unhideWhenUsed="1"/>
-    <w:lsdException w:name="toc 5" w:semiHidden="1" w:uiPriority="39" w:unhideWhenUsed="1"/>
-    <w:lsdException w:name="toc 6" w:semiHidden="1" w:uiPriority="39" w:unhideWhenUsed="1"/>
-    <w:lsdException w:name="toc 7" w:semiHidden="1" w:uiPriority="39" w:unhideWhenUsed="1"/>
-    <w:lsdException w:name="toc 8" w:semiHidden="1" w:uiPriority="39" w:unhideWhenUsed="1"/>
-    <w:lsdException w:name="toc 9" w:semiHidden="1" w:uiPriority="39" w:unhideWhenUsed="1"/>
-    <w:lsdException w:name="Normal Indent" w:semiHidden="1" w:unhideWhenUsed="1"/>
-    <w:lsdException w:name="footnote text" w:semiHidden="1" w:unhideWhenUsed="1"/>
-    <w:lsdException w:name="annotation text" w:semiHidden="1" w:unhideWhenUsed="1"/>
-    <w:lsdException w:name="header" w:semiHidden="1" w:unhideWhenUsed="1"/>
-    <w:lsdException w:name="footer" w:semiHidden="1" w:unhideWhenUsed="1"/>
-    <w:lsdException w:name="index heading" w:semiHidden="1" w:unhideWhenUsed="1"/>
-    <w:lsdException w:name="caption" w:semiHidden="1" w:uiPriority="35" w:unhideWhenUsed="1" w:qFormat="1"/>
-    <w:lsdException w:name="table of figures" w:semiHidden="1" w:unhideWhenUsed="1"/>
-    <w:lsdException w:name="envelope address" w:semiHidden="1" w:unhideWhenUsed="1"/>
-    <w:lsdException w:name="envelope return" w:semiHidden="1" w:unhideWhenUsed="1"/>
-    <w:lsdException w:name="footnote reference" w:semiHidden="1" w:unhideWhenUsed="1"/>
-    <w:lsdException w:name="annotation reference" w:semiHidden="1" w:unhideWhenUsed="1"/>
-    <w:lsdException w:name="line number" w:semiHidden="1" w:unhideWhenUsed="1"/>
-    <w:lsdException w:name="page number" w:semiHidden="1" w:unhideWhenUsed="1"/>
-    <w:lsdException w:name="endnote reference" w:semiHidden="1" w:unhideWhenUsed="1"/>
-    <w:lsdException w:name="endnote text" w:semiHidden="1" w:unhideWhenUsed="1"/>
-    <w:lsdException w:name="table of authorities" w:semiHidden="1" w:unhideWhenUsed="1"/>
-    <w:lsdException w:name="macro" w:semiHidden="1" w:unhideWhenUsed="1"/>
-    <w:lsdException w:name="toa heading" w:semiHidden="1" w:unhideWhenUsed="1"/>
-    <w:lsdException w:name="List" w:semiHidden="1" w:unhideWhenUsed="1"/>
-    <w:lsdException w:name="List Bullet" w:semiHidden="1" w:unhideWhenUsed="1"/>
-    <w:lsdException w:name="List Number" w:semiHidden="1" w:unhideWhenUsed="1"/>
-    <w:lsdException w:name="List 2" w:semiHidden="1" w:unhideWhenUsed="1"/>
-    <w:lsdException w:name="List 3" w:semiHidden="1" w:unhideWhenUsed="1"/>
-    <w:lsdException w:name="List 4" w:semiHidden="1" w:unhideWhenUsed="1"/>
-    <w:lsdException w:name="List 5" w:semiHidden="1" w:unhideWhenUsed="1"/>
-    <w:lsdException w:name="List Bullet 2" w:semiHidden="1" w:unhideWhenUsed="1"/>
-    <w:lsdException w:name="List Bullet 3" w:semiHidden="1" w:unhideWhenUsed="1"/>
-    <w:lsdException w:name="List Bullet 4" w:semiHidden="1" w:unhideWhenUsed="1"/>
-    <w:lsdException w:name="List Bullet 5" w:semiHidden="1" w:unhideWhenUsed="1"/>
-    <w:lsdException w:name="List Number 2" w:semiHidden="1" w:unhideWhenUsed="1"/>
-    <w:lsdException w:name="List Number 3" w:semiHidden="1" w:unhideWhenUsed="1"/>
-    <w:lsdException w:name="List Number 4" w:semiHidden="1" w:unhideWhenUsed="1"/>
-    <w:lsdException w:name="List Number 5" w:semiHidden="1" w:unhideWhenUsed="1"/>
-    <w:lsdException w:name="Title" w:uiPriority="10" w:qFormat="1"/>
-    <w:lsdException w:name="Closing" w:semiHidden="1" w:unhideWhenUsed="1"/>
-    <w:lsdException w:name="Signature" w:semiHidden="1" w:unhideWhenUsed="1"/>
-    <w:lsdException w:name="Default Paragraph Font" w:semiHidden="1" w:uiPriority="1" w:unhideWhenUsed="1"/>
-    <w:lsdException w:name="Body Text" w:semiHidden="1" w:unhideWhenUsed="1"/>
-    <w:lsdException w:name="Body Text Indent" w:semiHidden="1" w:unhideWhenUsed="1"/>
-    <w:lsdException w:name="List Continue" w:semiHidden="1" w:unhideWhenUsed="1"/>
-    <w:lsdException w:name="List Continue 2" w:semiHidden="1" w:unhideWhenUsed="1"/>
-    <w:lsdException w:name="List Continue 3" w:semiHidden="1" w:unhideWhenUsed="1"/>
-    <w:lsdException w:name="List Continue 4" w:semiHidden="1" w:unhideWhenUsed="1"/>
-    <w:lsdException w:name="List Continue 5" w:semiHidden="1" w:unhideWhenUsed="1"/>
-    <w:lsdException w:name="Message Header" w:semiHidden="1" w:unhideWhenUsed="1"/>
-    <w:lsdException w:name="Subtitle" w:uiPriority="11" w:qFormat="1"/>
-    <w:lsdException w:name="Salutation" w:semiHidden="1" w:unhideWhenUsed="1"/>
-    <w:lsdException w:name="Date" w:semiHidden="1" w:unhideWhenUsed="1"/>
-    <w:lsdException w:name="Body Text First Indent" w:semiHidden="1" w:unhideWhenUsed="1"/>
-    <w:lsdException w:name="Body Text First Indent 2" w:semiHidden="1" w:unhideWhenUsed="1"/>
-    <w:lsdException w:name="Note Heading" w:semiHidden="1" w:unhideWhenUsed="1"/>
-    <w:lsdException w:name="Body Text 2" w:semiHidden="1" w:unhideWhenUsed="1"/>
-    <w:lsdException w:name="Body Text 3" w:semiHidden="1" w:unhideWhenUsed="1"/>
-    <w:lsdException w:name="Body Text Indent 2" w:semiHidden="1" w:unhideWhenUsed="1"/>
-    <w:lsdException w:name="Body Text Indent 3" w:semiHidden="1" w:unhideWhenUsed="1"/>
-    <w:lsdException w:name="Block Text" w:semiHidden="1" w:unhideWhenUsed="1"/>
-    <w:lsdException w:name="Hyperlink" w:semiHidden="1" w:unhideWhenUsed="1"/>
-    <w:lsdException w:name="FollowedHyperlink" w:semiHidden="1" w:unhideWhenUsed="1"/>
-    <w:lsdException w:name="Strong" w:uiPriority="22" w:qFormat="1"/>
-    <w:lsdException w:name="Emphasis" w:uiPriority="20" w:qFormat="1"/>
-    <w:lsdException w:name="Document Map" w:semiHidden="1" w:unhideWhenUsed="1"/>
-    <w:lsdException w:name="Plain Text" w:semiHidden="1" w:unhideWhenUsed="1"/>
-    <w:lsdException w:name="E-mail Signature" w:semiHidden="1" w:unhideWhenUsed="1"/>
-    <w:lsdException w:name="HTML Top of Form" w:semiHidden="1" w:unhideWhenUsed="1"/>
-    <w:lsdException w:name="HTML Bottom of Form" w:semiHidden="1" w:unhideWhenUsed="1"/>
-    <w:lsdException w:name="Normal (Web)" w:semiHidden="1" w:unhideWhenUsed="1"/>
-    <w:lsdException w:name="HTML Acronym" w:semiHidden="1" w:unhideWhenUsed="1"/>
-    <w:lsdException w:name="HTML Address" w:semiHidden="1" w:unhideWhenUsed="1"/>
-    <w:lsdException w:name="HTML Cite" w:semiHidden="1" w:unhideWhenUsed="1"/>
-    <w:lsdException w:name="HTML Code" w:semiHidden="1" w:unhideWhenUsed="1"/>
-    <w:lsdException w:name="HTML Definition" w:semiHidden="1" w:unhideWhenUsed="1"/>
-    <w:lsdException w:name="HTML Keyboard" w:semiHidden="1" w:unhideWhenUsed="1"/>
-    <w:lsdException w:name="HTML Preformatted" w:semiHidden="1" w:unhideWhenUsed="1"/>
-    <w:lsdException w:name="HTML Sample" w:semiHidden="1" w:unhideWhenUsed="1"/>
-    <w:lsdException w:name="HTML Typewriter" w:semiHidden="1" w:unhideWhenUsed="1"/>
-    <w:lsdException w:name="HTML Variable" w:semiHidden="1" w:unhideWhenUsed="1"/>
-    <w:lsdException w:name="annotation subject" w:semiHidden="1" w:unhideWhenUsed="1"/>
-    <w:lsdException w:name="No List" w:semiHidden="1" w:unhideWhenUsed="1"/>
-    <w:lsdException w:name="Outline List 1" w:semiHidden="1" w:unhideWhenUsed="1"/>
-    <w:lsdException w:name="Outline List 2" w:semiHidden="1" w:unhideWhenUsed="1"/>
-    <w:lsdException w:name="Outline List 3" w:semiHidden="1" w:unhideWhenUsed="1"/>
-    <w:lsdException w:name="Table Simple 1" w:semiHidden="1" w:unhideWhenUsed="1"/>
-    <w:lsdException w:name="Table Simple 2" w:semiHidden="1" w:unhideWhenUsed="1"/>
-    <w:lsdException w:name="Table Simple 3" w:semiHidden="1" w:unhideWhenUsed="1"/>
-    <w:lsdException w:name="Table Classic 1" w:semiHidden="1" w:unhideWhenUsed="1"/>
-    <w:lsdException w:name="Table Classic 2" w:semiHidden="1" w:unhideWhenUsed="1"/>
-    <w:lsdException w:name="Table Classic 3" w:semiHidden="1" w:unhideWhenUsed="1"/>
-    <w:lsdException w:name="Table Classic 4" w:semiHidden="1" w:unhideWhenUsed="1"/>
-    <w:lsdException w:name="Table Colorful 1" w:semiHidden="1" w:unhideWhenUsed="1"/>
-    <w:lsdException w:name="Table Colorful 2" w:semiHidden="1" w:unhideWhenUsed="1"/>
-    <w:lsdException w:name="Table Colorful 3" w:semiHidden="1" w:unhideWhenUsed="1"/>
-    <w:lsdException w:name="Table Columns 1" w:semiHidden="1" w:unhideWhenUsed="1"/>
-    <w:lsdException w:name="Table Columns 2" w:semiHidden="1" w:unhideWhenUsed="1"/>
-    <w:lsdException w:name="Table Columns 3" w:semiHidden="1" w:unhideWhenUsed="1"/>
-    <w:lsdException w:name="Table Columns 4" w:semiHidden="1" w:unhideWhenUsed="1"/>
-    <w:lsdException w:name="Table Columns 5" w:semiHidden="1" w:unhideWhenUsed="1"/>
-    <w:lsdException w:name="Table Grid 1" w:semiHidden="1" w:unhideWhenUsed="1"/>
-    <w:lsdException w:name="Table Grid 2" w:semiHidden="1" w:unhideWhenUsed="1"/>
-    <w:lsdException w:name="Table Grid 3" w:semiHidden="1" w:unhideWhenUsed="1"/>
-    <w:lsdException w:name="Table Grid 4" w:semiHidden="1" w:unhideWhenUsed="1"/>
-    <w:lsdException w:name="Table Grid 5" w:semiHidden="1" w:unhideWhenUsed="1"/>
-    <w:lsdException w:name="Table Grid 6" w:semiHidden="1" w:unhideWhenUsed="1"/>
-    <w:lsdException w:name="Table Grid 7" w:semiHidden="1" w:unhideWhenUsed="1"/>
-    <w:lsdException w:name="Table Grid 8" w:semiHidden="1" w:unhideWhenUsed="1"/>
-    <w:lsdException w:name="Table List 1" w:semiHidden="1" w:unhideWhenUsed="1"/>
-    <w:lsdException w:name="Table List 2" w:semiHidden="1" w:unhideWhenUsed="1"/>
-    <w:lsdException w:name="Table List 3" w:semiHidden="1" w:unhideWhenUsed="1"/>
-    <w:lsdException w:name="Table List 4" w:semiHidden="1" w:unhideWhenUsed="1"/>
-    <w:lsdException w:name="Table List 5" w:semiHidden="1" w:unhideWhenUsed="1"/>
-    <w:lsdException w:name="Table List 6" w:semiHidden="1" w:unhideWhenUsed="1"/>
-    <w:lsdException w:name="Table List 7" w:semiHidden="1" w:unhideWhenUsed="1"/>
-    <w:lsdException w:name="Table List 8" w:semiHidden="1" w:unhideWhenUsed="1"/>
-    <w:lsdException w:name="Table 3D effects 1" w:semiHidden="1" w:unhideWhenUsed="1"/>
-    <w:lsdException w:name="Table 3D effects 2" w:semiHidden="1" w:unhideWhenUsed="1"/>
-    <w:lsdException w:name="Table 3D effects 3" w:semiHidden="1" w:unhideWhenUsed="1"/>
-    <w:lsdException w:name="Table Contemporary" w:semiHidden="1" w:unhideWhenUsed="1"/>
-    <w:lsdException w:name="Table Elegant" w:semiHidden="1" w:unhideWhenUsed="1"/>
-    <w:lsdException w:name="Table Professional" w:semiHidden="1" w:unhideWhenUsed="1"/>
-    <w:lsdException w:name="Table Subtle 2" w:semiHidden="1" w:unhideWhenUsed="1"/>
-    <w:lsdException w:name="Table Web 1" w:semiHidden="1" w:unhideWhenUsed="1"/>
-    <w:lsdException w:name="Balloon Text" w:semiHidden="1" w:unhideWhenUsed="1"/>
-    <w:lsdException w:name="Table Grid" w:uiPriority="39"/>
-    <w:lsdException w:name="Table Theme" w:semiHidden="1" w:unhideWhenUsed="1"/>
-    <w:lsdException w:name="Placeholder Text" w:semiHidden="1"/>
-    <w:lsdException w:name="No Spacing" w:uiPriority="1" w:qFormat="1"/>
-    <w:lsdException w:name="Light Shading" w:uiPriority="60"/>
-    <w:lsdException w:name="Light List" w:uiPriority="61"/>
-    <w:lsdException w:name="Light Grid" w:uiPriority="62"/>
-    <w:lsdException w:name="Medium Shading 1" w:uiPriority="63"/>
-    <w:lsdException w:name="Medium Shading 2" w:uiPriority="64"/>
-    <w:lsdException w:name="Medium List 1" w:uiPriority="65"/>
-    <w:lsdException w:name="Medium List 2" w:uiPriority="66"/>
-    <w:lsdException w:name="Medium Grid 1" w:uiPriority="67"/>
-    <w:lsdException w:name="Medium Grid 2" w:uiPriority="68"/>
-    <w:lsdException w:name="Medium Grid 3" w:uiPriority="69"/>
-    <w:lsdException w:name="Dark List" w:uiPriority="70"/>
-    <w:lsdException w:name="Colorful Shading" w:uiPriority="71"/>
-    <w:lsdException w:name="Colorful List" w:uiPriority="72"/>
-    <w:lsdException w:name="Colorful Grid" w:uiPriority="73"/>
-    <w:lsdException w:name="Light Shading Accent 1" w:uiPriority="60"/>
-    <w:lsdException w:name="Light List Accent 1" w:uiPriority="61"/>
-    <w:lsdException w:name="Light Grid Accent 1" w:uiPriority="62"/>
-    <w:lsdException w:name="Medium Shading 1 Accent 1" w:uiPriority="63"/>
-    <w:lsdException w:name="Medium Shading 2 Accent 1" w:uiPriority="64"/>
-    <w:lsdException w:name="Medium List 1 Accent 1" w:uiPriority="65"/>
-    <w:lsdException w:name="Revision" w:semiHidden="1"/>
-    <w:lsdException w:name="List Paragraph" w:uiPriority="34" w:qFormat="1"/>
-    <w:lsdException w:name="Quote" w:uiPriority="29" w:qFormat="1"/>
-    <w:lsdException w:name="Intense Quote" w:uiPriority="30" w:qFormat="1"/>
-    <w:lsdException w:name="Medium List 2 Accent 1" w:uiPriority="66"/>
-    <w:lsdException w:name="Medium Grid 1 Accent 1" w:uiPriority="67"/>
-    <w:lsdException w:name="Medium Grid 2 Accent 1" w:uiPriority="68"/>
-    <w:lsdException w:name="Medium Grid 3 Accent 1" w:uiPriority="69"/>
-    <w:lsdException w:name="Dark List Accent 1" w:uiPriority="70"/>
-    <w:lsdException w:name="Colorful Shading Accent 1" w:uiPriority="71"/>
-    <w:lsdException w:name="Colorful List Accent 1" w:uiPriority="72"/>
-    <w:lsdException w:name="Colorful Grid Accent 1" w:uiPriority="73"/>
-    <w:lsdException w:name="Light Shading Accent 2" w:uiPriority="60"/>
-    <w:lsdException w:name="Light List Accent 2" w:uiPriority="61"/>
-    <w:lsdException w:name="Light Grid Accent 2" w:uiPriority="62"/>
-    <w:lsdException w:name="Medium Shading 1 Accent 2" w:uiPriority="63"/>
-    <w:lsdException w:name="Medium Shading 2 Accent 2" w:uiPriority="64"/>
-    <w:lsdException w:name="Medium List 1 Accent 2" w:uiPriority="65"/>
-    <w:lsdException w:name="Medium List 2 Accent 2" w:uiPriority="66"/>
-    <w:lsdException w:name="Medium Grid 1 Accent 2" w:uiPriority="67"/>
-    <w:lsdException w:name="Medium Grid 2 Accent 2" w:uiPriority="68"/>
-    <w:lsdException w:name="Medium Grid 3 Accent 2" w:uiPriority="69"/>
-    <w:lsdException w:name="Dark List Accent 2" w:uiPriority="70"/>
-    <w:lsdException w:name="Colorful Shading Accent 2" w:uiPriority="71"/>
-    <w:lsdException w:name="Colorful List Accent 2" w:uiPriority="72"/>
-    <w:lsdException w:name="Colorful Grid Accent 2" w:uiPriority="73"/>
-    <w:lsdException w:name="Light Shading Accent 3" w:uiPriority="60"/>
-    <w:lsdException w:name="Light List Accent 3" w:uiPriority="61"/>
-    <w:lsdException w:name="Light Grid Accent 3" w:uiPriority="62"/>
-    <w:lsdException w:name="Medium Shading 1 Accent 3" w:uiPriority="63"/>
-    <w:lsdException w:name="Medium Shading 2 Accent 3" w:uiPriority="64"/>
-    <w:lsdException w:name="Medium List 1 Accent 3" w:uiPriority="65"/>
-    <w:lsdException w:name="Medium List 2 Accent 3" w:uiPriority="66"/>
-    <w:lsdException w:name="Medium Grid 1 Accent 3" w:uiPriority="67"/>
-    <w:lsdException w:name="Medium Grid 2 Accent 3" w:uiPriority="68"/>
-    <w:lsdException w:name="Medium Grid 3 Accent 3" w:uiPriority="69"/>
-    <w:lsdException w:name="Dark List Accent 3" w:uiPriority="70"/>
-    <w:lsdException w:name="Colorful Shading Accent 3" w:uiPriority="71"/>
-    <w:lsdException w:name="Colorful List Accent 3" w:uiPriority="72"/>
-    <w:lsdException w:name="Colorful Grid Accent 3" w:uiPriority="73"/>
-    <w:lsdException w:name="Light Shading Accent 4" w:uiPriority="60"/>
-    <w:lsdException w:name="Light List Accent 4" w:uiPriority="61"/>
-    <w:lsdException w:name="Light Grid Accent 4" w:uiPriority="62"/>
-    <w:lsdException w:name="Medium Shading 1 Accent 4" w:uiPriority="63"/>
-    <w:lsdException w:name="Medium Shading 2 Accent 4" w:uiPriority="64"/>
-    <w:lsdException w:name="Medium List 1 Accent 4" w:uiPriority="65"/>
-    <w:lsdException w:name="Medium List 2 Accent 4" w:uiPriority="66"/>
-    <w:lsdException w:name="Medium Grid 1 Accent 4" w:uiPriority="67"/>
-    <w:lsdException w:name="Medium Grid 2 Accent 4" w:uiPriority="68"/>
-    <w:lsdException w:name="Medium Grid 3 Accent 4" w:uiPriority="69"/>
-    <w:lsdException w:name="Dark List Accent 4" w:uiPriority="70"/>
-    <w:lsdException w:name="Colorful Shading Accent 4" w:uiPriority="71"/>
-    <w:lsdException w:name="Colorful List Accent 4" w:uiPriority="72"/>
-    <w:lsdException w:name="Colorful Grid Accent 4" w:uiPriority="73"/>
-    <w:lsdException w:name="Light Shading Accent 5" w:uiPriority="60"/>
-    <w:lsdException w:name="Light List Accent 5" w:uiPriority="61"/>
-    <w:lsdException w:name="Light Grid Accent 5" w:uiPriority="62"/>
-    <w:lsdException w:name="Medium Shading 1 Accent 5" w:uiPriority="63"/>
-    <w:lsdException w:name="Medium Shading 2 Accent 5" w:uiPriority="64"/>
-    <w:lsdException w:name="Medium List 1 Accent 5" w:uiPriority="65"/>
-    <w:lsdException w:name="Medium List 2 Accent 5" w:uiPriority="66"/>
-    <w:lsdException w:name="Medium Grid 1 Accent 5" w:uiPriority="67"/>
-    <w:lsdException w:name="Medium Grid 2 Accent 5" w:uiPriority="68"/>
-    <w:lsdException w:name="Medium Grid 3 Accent 5" w:uiPriority="69"/>
-    <w:lsdException w:name="Dark List Accent 5" w:uiPriority="70"/>
-    <w:lsdException w:name="Colorful Shading Accent 5" w:uiPriority="71"/>
-    <w:lsdException w:name="Colorful List Accent 5" w:uiPriority="72"/>
-    <w:lsdException w:name="Colorful Grid Accent 5" w:uiPriority="73"/>
-    <w:lsdException w:name="Light Shading Accent 6" w:uiPriority="60"/>
-    <w:lsdException w:name="Light List Accent 6" w:uiPriority="61"/>
-    <w:lsdException w:name="Light Grid Accent 6" w:uiPriority="62"/>
-    <w:lsdException w:name="Medium Shading 1 Accent 6" w:uiPriority="63"/>
-    <w:lsdException w:name="Medium Shading 2 Accent 6" w:uiPriority="64"/>
-    <w:lsdException w:name="Medium List 1 Accent 6" w:uiPriority="65"/>
-    <w:lsdException w:name="Medium List 2 Accent 6" w:uiPriority="66"/>
-    <w:lsdException w:name="Medium Grid 1 Accent 6" w:uiPriority="67"/>
-    <w:lsdException w:name="Medium Grid 2 Accent 6" w:uiPriority="68"/>
-    <w:lsdException w:name="Medium Grid 3 Accent 6" w:uiPriority="69"/>
-    <w:lsdException w:name="Dark List Accent 6" w:uiPriority="70"/>
-    <w:lsdException w:name="Colorful Shading Accent 6" w:uiPriority="71"/>
-    <w:lsdException w:name="Colorful List Accent 6" w:uiPriority="72"/>
-    <w:lsdException w:name="Colorful Grid Accent 6" w:uiPriority="73"/>
-    <w:lsdException w:name="Subtle Emphasis" w:uiPriority="19" w:qFormat="1"/>
-    <w:lsdException w:name="Intense Emphasis" w:uiPriority="21" w:qFormat="1"/>
-    <w:lsdException w:name="Subtle Reference" w:uiPriority="31" w:qFormat="1"/>
-    <w:lsdException w:name="Intense Reference" w:uiPriority="32" w:qFormat="1"/>
-    <w:lsdException w:name="Book Title" w:uiPriority="33" w:qFormat="1"/>
-    <w:lsdException w:name="Bibliography" w:semiHidden="1" w:uiPriority="37" w:unhideWhenUsed="1"/>
-    <w:lsdException w:name="TOC Heading" w:semiHidden="1" w:uiPriority="39" w:unhideWhenUsed="1" w:qFormat="1"/>
-    <w:lsdException w:name="Plain Table 1" w:uiPriority="41"/>
-    <w:lsdException w:name="Plain Table 2" w:uiPriority="42"/>
-    <w:lsdException w:name="Plain Table 3" w:uiPriority="43"/>
-    <w:lsdException w:name="Plain Table 4" w:uiPriority="44"/>
-    <w:lsdException w:name="Plain Table 5" w:uiPriority="45"/>
-    <w:lsdException w:name="Grid Table Light" w:uiPriority="40"/>
-    <w:lsdException w:name="Grid Table 1 Light" w:uiPriority="46"/>
-    <w:lsdException w:name="Grid Table 2" w:uiPriority="47"/>
-    <w:lsdException w:name="Grid Table 3" w:uiPriority="48"/>
-    <w:lsdException w:name="Grid Table 4" w:uiPriority="49"/>
-    <w:lsdException w:name="Grid Table 5 Dark" w:uiPriority="50"/>
-    <w:lsdException w:name="Grid Table 6 Colorful" w:uiPriority="51"/>
-    <w:lsdException w:name="Grid Table 7 Colorful" w:uiPriority="52"/>
-    <w:lsdException w:name="Grid Table 1 Light Accent 1" w:uiPriority="46"/>
-    <w:lsdException w:name="Grid Table 2 Accent 1" w:uiPriority="47"/>
-    <w:lsdException w:name="Grid Table 3 Accent 1" w:uiPriority="48"/>
-    <w:lsdException w:name="Grid Table 4 Accent 1" w:uiPriority="49"/>
-    <w:lsdException w:name="Grid Table 5 Dark Accent 1" w:uiPriority="50"/>
-    <w:lsdException w:name="Grid Table 6 Colorful Accent 1" w:uiPriority="51"/>
-    <w:lsdException w:name="Grid Table 7 Colorful Accent 1" w:uiPriority="52"/>
-    <w:lsdException w:name="Grid Table 1 Light Accent 2" w:uiPriority="46"/>
-    <w:lsdException w:name="Grid Table 2 Accent 2" w:uiPriority="47"/>
-    <w:lsdException w:name="Grid Table 3 Accent 2" w:uiPriority="48"/>
-    <w:lsdException w:name="Grid Table 4 Accent 2" w:uiPriority="49"/>
-    <w:lsdException w:name="Grid Table 5 Dark Accent 2" w:uiPriority="50"/>
-    <w:lsdException w:name="Grid Table 6 Colorful Accent 2" w:uiPriority="51"/>
-    <w:lsdException w:name="Grid Table 7 Colorful Accent 2" w:uiPriority="52"/>
-    <w:lsdException w:name="Grid Table 1 Light Accent 3" w:uiPriority="46"/>
-    <w:lsdException w:name="Grid Table 2 Accent 3" w:uiPriority="47"/>
-    <w:lsdException w:name="Grid Table 3 Accent 3" w:uiPriority="48"/>
-    <w:lsdException w:name="Grid Table 4 Accent 3" w:uiPriority="49"/>
-    <w:lsdException w:name="Grid Table 5 Dark Accent 3" w:uiPriority="50"/>
-    <w:lsdException w:name="Grid Table 6 Colorful Accent 3" w:uiPriority="51"/>
-    <w:lsdException w:name="Grid Table 7 Colorful Accent 3" w:uiPriority="52"/>
-    <w:lsdException w:name="Grid Table 1 Light Accent 4" w:uiPriority="46"/>
-    <w:lsdException w:name="Grid Table 2 Accent 4" w:uiPriority="47"/>
-    <w:lsdException w:name="Grid Table 3 Accent 4" w:uiPriority="48"/>
-    <w:lsdException w:name="Grid Table 4 Accent 4" w:uiPriority="49"/>
-    <w:lsdException w:name="Grid Table 5 Dark Accent 4" w:uiPriority="50"/>
-    <w:lsdException w:name="Grid Table 6 Colorful Accent 4" w:uiPriority="51"/>
-    <w:lsdException w:name="Grid Table 7 Colorful Accent 4" w:uiPriority="52"/>
-    <w:lsdException w:name="Grid Table 1 Light Accent 5" w:uiPriority="46"/>
-    <w:lsdException w:name="Grid Table 2 Accent 5" w:uiPriority="47"/>
-    <w:lsdException w:name="Grid Table 3 Accent 5" w:uiPriority="48"/>
-    <w:lsdException w:name="Grid Table 4 Accent 5" w:uiPriority="49"/>
-    <w:lsdException w:name="Grid Table 5 Dark Accent 5" w:uiPriority="50"/>
-    <w:lsdException w:name="Grid Table 6 Colorful Accent 5" w:uiPriority="51"/>
-    <w:lsdException w:name="Grid Table 7 Colorful Accent 5" w:uiPriority="52"/>
-    <w:lsdException w:name="Grid Table 1 Light Accent 6" w:uiPriority="46"/>
-    <w:lsdException w:name="Grid Table 2 Accent 6" w:uiPriority="47"/>
-    <w:lsdException w:name="Grid Table 3 Accent 6" w:uiPriority="48"/>
-    <w:lsdException w:name="Grid Table 4 Accent 6" w:uiPriority="49"/>
-    <w:lsdException w:name="Grid Table 5 Dark Accent 6" w:uiPriority="50"/>
-    <w:lsdException w:name="Grid Table 6 Colorful Accent 6" w:uiPriority="51"/>
-    <w:lsdException w:name="Grid Table 7 Colorful Accent 6" w:uiPriority="52"/>
-    <w:lsdException w:name="List Table 1 Light" w:uiPriority="46"/>
-    <w:lsdException w:name="List Table 2" w:uiPriority="47"/>
-    <w:lsdException w:name="List Table 3" w:uiPriority="48"/>
-    <w:lsdException w:name="List Table 4" w:uiPriority="49"/>
-    <w:lsdException w:name="List Table 5 Dark" w:uiPriority="50"/>
-    <w:lsdException w:name="List Table 6 Colorful" w:uiPriority="51"/>
-    <w:lsdException w:name="List Table 7 Colorful" w:uiPriority="52"/>
-    <w:lsdException w:name="List Table 1 Light Accent 1" w:uiPriority="46"/>
-    <w:lsdException w:name="List Table 2 Accent 1" w:uiPriority="47"/>
-    <w:lsdException w:name="List Table 3 Accent 1" w:uiPriority="48"/>
-    <w:lsdException w:name="List Table 4 Accent 1" w:uiPriority="49"/>
-    <w:lsdException w:name="List Table 5 Dark Accent 1" w:uiPriority="50"/>
-    <w:lsdException w:name="List Table 6 Colorful Accent 1" w:uiPriority="51"/>
-    <w:lsdException w:name="List Table 7 Colorful Accent 1" w:uiPriority="52"/>
-    <w:lsdException w:name="List Table 1 Light Accent 2" w:uiPriority="46"/>
-    <w:lsdException w:name="List Table 2 Accent 2" w:uiPriority="47"/>
-    <w:lsdException w:name="List Table 3 Accent 2" w:uiPriority="48"/>
-    <w:lsdException w:name="List Table 4 Accent 2" w:uiPriority="49"/>
-    <w:lsdException w:name="List Table 5 Dark Accent 2" w:uiPriority="50"/>
-    <w:lsdException w:name="List Table 6 Colorful Accent 2" w:uiPriority="51"/>
-    <w:lsdException w:name="List Table 7 Colorful Accent 2" w:uiPriority="52"/>
-    <w:lsdException w:name="List Table 1 Light Accent 3" w:uiPriority="46"/>
-    <w:lsdException w:name="List Table 2 Accent 3" w:uiPriority="47"/>
-    <w:lsdException w:name="List Table 3 Accent 3" w:uiPriority="48"/>
-    <w:lsdException w:name="List Table 4 Accent 3" w:uiPriority="49"/>
-    <w:lsdException w:name="List Table 5 Dark Accent 3" w:uiPriority="50"/>
-    <w:lsdException w:name="List Table 6 Colorful Accent 3" w:uiPriority="51"/>
-    <w:lsdException w:name="List Table 7 Colorful Accent 3" w:uiPriority="52"/>
-    <w:lsdException w:name="List Table 1 Light Accent 4" w:uiPriority="46"/>
-    <w:lsdException w:name="List Table 2 Accent 4" w:uiPriority="47"/>
-    <w:lsdException w:name="List Table 3 Accent 4" w:uiPriority="48"/>
-    <w:lsdException w:name="List Table 4 Accent 4" w:uiPriority="49"/>
-    <w:lsdException w:name="List Table 5 Dark Accent 4" w:uiPriority="50"/>
-    <w:lsdException w:name="List Table 6 Colorful Accent 4" w:uiPriority="51"/>
-    <w:lsdException w:name="List Table 7 Colorful Accent 4" w:uiPriority="52"/>
-    <w:lsdException w:name="List Table 1 Light Accent 5" w:uiPriority="46"/>
-    <w:lsdException w:name="List Table 2 Accent 5" w:uiPriority="47"/>
-    <w:lsdException w:name="List Table 3 Accent 5" w:uiPriority="48"/>
-    <w:lsdException w:name="List Table 4 Accent 5" w:uiPriority="49"/>
-    <w:lsdException w:name="List Table 5 Dark Accent 5" w:uiPriority="50"/>
-    <w:lsdException w:name="List Table 6 Colorful Accent 5" w:uiPriority="51"/>
-    <w:lsdException w:name="List Table 7 Colorful Accent 5" w:uiPriority="52"/>
-    <w:lsdException w:name="List Table 1 Light Accent 6" w:uiPriority="46"/>
-    <w:lsdException w:name="List Table 2 Accent 6" w:uiPriority="47"/>
-    <w:lsdException w:name="List Table 3 Accent 6" w:uiPriority="48"/>
-    <w:lsdException w:name="List Table 4 Accent 6" w:uiPriority="49"/>
-    <w:lsdException w:name="List Table 5 Dark Accent 6" w:uiPriority="50"/>
-    <w:lsdException w:name="List Table 6 Colorful Accent 6" w:uiPriority="51"/>
-    <w:lsdException w:name="List Table 7 Colorful Accent 6" w:uiPriority="52"/>
-    <w:lsdException w:name="Mention" w:semiHidden="1" w:unhideWhenUsed="1"/>
-    <w:lsdException w:name="Smart Hyperlink" w:semiHidden="1" w:unhideWhenUsed="1"/>
-    <w:lsdException w:name="Hashtag" w:semiHidden="1" w:unhideWhenUsed="1"/>
-    <w:lsdException w:name="Unresolved Mention" w:semiHidden="1" w:unhideWhenUsed="1"/>
-    <w:lsdException w:name="Smart Link" w:semiHidden="1" w:unhideWhenUsed="1"/>
+  <w:latentStyles w:defLockedState="0" w:defUIPriority="99" w:defSemiHidden="1" w:defUnhideWhenUsed="1" w:defQFormat="0" w:count="267">
+    <w:lsdException w:name="Normal" w:semiHidden="0" w:uiPriority="0" w:unhideWhenUsed="0" w:qFormat="1"/>
+    <w:lsdException w:name="heading 1" w:semiHidden="0" w:uiPriority="9" w:unhideWhenUsed="0" w:qFormat="1"/>
+    <w:lsdException w:name="heading 2" w:uiPriority="9" w:qFormat="1"/>
+    <w:lsdException w:name="heading 3" w:uiPriority="9" w:qFormat="1"/>
+    <w:lsdException w:name="heading 4" w:uiPriority="9" w:qFormat="1"/>
+    <w:lsdException w:name="heading 5" w:uiPriority="9" w:qFormat="1"/>
+    <w:lsdException w:name="heading 6" w:uiPriority="9" w:qFormat="1"/>
+    <w:lsdException w:name="heading 7" w:uiPriority="9" w:qFormat="1"/>
+    <w:lsdException w:name="heading 8" w:uiPriority="9" w:qFormat="1"/>
+    <w:lsdException w:name="heading 9" w:uiPriority="9" w:qFormat="1"/>
+    <w:lsdException w:name="toc 1" w:uiPriority="39"/>
+    <w:lsdException w:name="toc 2" w:uiPriority="39"/>
+    <w:lsdException w:name="toc 3" w:uiPriority="39"/>
+    <w:lsdException w:name="toc 4" w:uiPriority="39"/>
+    <w:lsdException w:name="toc 5" w:uiPriority="39"/>
+    <w:lsdException w:name="toc 6" w:uiPriority="39"/>
+    <w:lsdException w:name="toc 7" w:uiPriority="39"/>
+    <w:lsdException w:name="toc 8" w:uiPriority="39"/>
+    <w:lsdException w:name="toc 9" w:uiPriority="39"/>
+    <w:lsdException w:name="caption" w:uiPriority="35" w:qFormat="1"/>
+    <w:lsdException w:name="Title" w:semiHidden="0" w:uiPriority="10" w:unhideWhenUsed="0" w:qFormat="1"/>
+    <w:lsdException w:name="Default Paragraph Font" w:uiPriority="1"/>
+    <w:lsdException w:name="Subtitle" w:semiHidden="0" w:uiPriority="11" w:unhideWhenUsed="0" w:qFormat="1"/>
+    <w:lsdException w:name="Strong" w:semiHidden="0" w:uiPriority="22" w:unhideWhenUsed="0" w:qFormat="1"/>
+    <w:lsdException w:name="Emphasis" w:semiHidden="0" w:uiPriority="20" w:unhideWhenUsed="0" w:qFormat="1"/>
+    <w:lsdException w:name="Normal Table" w:semiHidden="0" w:unhideWhenUsed="0"/>
+    <w:lsdException w:name="Table Subtle 1" w:semiHidden="0" w:unhideWhenUsed="0"/>
+    <w:lsdException w:name="Table Web 2" w:semiHidden="0" w:unhideWhenUsed="0"/>
+    <w:lsdException w:name="Table Web 3" w:semiHidden="0" w:unhideWhenUsed="0"/>
+    <w:lsdException w:name="Table Grid" w:semiHidden="0" w:uiPriority="39" w:unhideWhenUsed="0"/>
+    <w:lsdException w:name="Placeholder Text" w:unhideWhenUsed="0"/>
+    <w:lsdException w:name="No Spacing" w:semiHidden="0" w:uiPriority="1" w:unhideWhenUsed="0" w:qFormat="1"/>
+    <w:lsdException w:name="Light Shading" w:semiHidden="0" w:uiPriority="60" w:unhideWhenUsed="0"/>
+    <w:lsdException w:name="Light List" w:semiHidden="0" w:uiPriority="61" w:unhideWhenUsed="0"/>
+    <w:lsdException w:name="Light Grid" w:semiHidden="0" w:uiPriority="62" w:unhideWhenUsed="0"/>
+    <w:lsdException w:name="Medium Shading 1" w:semiHidden="0" w:uiPriority="63" w:unhideWhenUsed="0"/>
+    <w:lsdException w:name="Medium Shading 2" w:semiHidden="0" w:uiPriority="64" w:unhideWhenUsed="0"/>
+    <w:lsdException w:name="Medium List 1" w:semiHidden="0" w:uiPriority="65" w:unhideWhenUsed="0"/>
+    <w:lsdException w:name="Medium List 2" w:semiHidden="0" w:uiPriority="66" w:unhideWhenUsed="0"/>
+    <w:lsdException w:name="Medium Grid 1" w:semiHidden="0" w:uiPriority="67" w:unhideWhenUsed="0"/>
+    <w:lsdException w:name="Medium Grid 2" w:semiHidden="0" w:uiPriority="68" w:unhideWhenUsed="0"/>
+    <w:lsdException w:name="Medium Grid 3" w:semiHidden="0" w:uiPriority="69" w:unhideWhenUsed="0"/>
+    <w:lsdException w:name="Dark List" w:semiHidden="0" w:uiPriority="70" w:unhideWhenUsed="0"/>
+    <w:lsdException w:name="Colorful Shading" w:semiHidden="0" w:uiPriority="71" w:unhideWhenUsed="0"/>
+    <w:lsdException w:name="Colorful List" w:semiHidden="0" w:uiPriority="72" w:unhideWhenUsed="0"/>
+    <w:lsdException w:name="Colorful Grid" w:semiHidden="0" w:uiPriority="73" w:unhideWhenUsed="0"/>
+    <w:lsdException w:name="Light Shading Accent 1" w:semiHidden="0" w:uiPriority="60" w:unhideWhenUsed="0"/>
+    <w:lsdException w:name="Light List Accent 1" w:semiHidden="0" w:uiPriority="61" w:unhideWhenUsed="0"/>
+    <w:lsdException w:name="Light Grid Accent 1" w:semiHidden="0" w:uiPriority="62" w:unhideWhenUsed="0"/>
+    <w:lsdException w:name="Medium Shading 1 Accent 1" w:semiHidden="0" w:uiPriority="63" w:unhideWhenUsed="0"/>
+    <w:lsdException w:name="Medium Shading 2 Accent 1" w:semiHidden="0" w:uiPriority="64" w:unhideWhenUsed="0"/>
+    <w:lsdException w:name="Medium List 1 Accent 1" w:semiHidden="0" w:uiPriority="65" w:unhideWhenUsed="0"/>
+    <w:lsdException w:name="Revision" w:unhideWhenUsed="0"/>
+    <w:lsdException w:name="List Paragraph" w:semiHidden="0" w:uiPriority="34" w:unhideWhenUsed="0" w:qFormat="1"/>
+    <w:lsdException w:name="Quote" w:semiHidden="0" w:uiPriority="29" w:unhideWhenUsed="0" w:qFormat="1"/>
+    <w:lsdException w:name="Intense Quote" w:semiHidden="0" w:uiPriority="30" w:unhideWhenUsed="0" w:qFormat="1"/>
+    <w:lsdException w:name="Medium List 2 Accent 1" w:semiHidden="0" w:uiPriority="66" w:unhideWhenUsed="0"/>
+    <w:lsdException w:name="Medium Grid 1 Accent 1" w:semiHidden="0" w:uiPriority="67" w:unhideWhenUsed="0"/>
+    <w:lsdException w:name="Medium Grid 2 Accent 1" w:semiHidden="0" w:uiPriority="68" w:unhideWhenUsed="0"/>
+    <w:lsdException w:name="Medium Grid 3 Accent 1" w:semiHidden="0" w:uiPriority="69" w:unhideWhenUsed="0"/>
+    <w:lsdException w:name="Dark List Accent 1" w:semiHidden="0" w:uiPriority="70" w:unhideWhenUsed="0"/>
+    <w:lsdException w:name="Colorful Shading Accent 1" w:semiHidden="0" w:uiPriority="71" w:unhideWhenUsed="0"/>
+    <w:lsdException w:name="Colorful List Accent 1" w:semiHidden="0" w:uiPriority="72" w:unhideWhenUsed="0"/>
+    <w:lsdException w:name="Colorful Grid Accent 1" w:semiHidden="0" w:uiPriority="73" w:unhideWhenUsed="0"/>
+    <w:lsdException w:name="Light Shading Accent 2" w:semiHidden="0" w:uiPriority="60" w:unhideWhenUsed="0"/>
+    <w:lsdException w:name="Light List Accent 2" w:semiHidden="0" w:uiPriority="61" w:unhideWhenUsed="0"/>
+    <w:lsdException w:name="Light Grid Accent 2" w:semiHidden="0" w:uiPriority="62" w:unhideWhenUsed="0"/>
+    <w:lsdException w:name="Medium Shading 1 Accent 2" w:semiHidden="0" w:uiPriority="63" w:unhideWhenUsed="0"/>
+    <w:lsdException w:name="Medium Shading 2 Accent 2" w:semiHidden="0" w:uiPriority="64" w:unhideWhenUsed="0"/>
+    <w:lsdException w:name="Medium List 1 Accent 2" w:semiHidden="0" w:uiPriority="65" w:unhideWhenUsed="0"/>
+    <w:lsdException w:name="Medium List 2 Accent 2" w:semiHidden="0" w:uiPriority="66" w:unhideWhenUsed="0"/>
+    <w:lsdException w:name="Medium Grid 1 Accent 2" w:semiHidden="0" w:uiPriority="67" w:unhideWhenUsed="0"/>
+    <w:lsdException w:name="Medium Grid 2 Accent 2" w:semiHidden="0" w:uiPriority="68" w:unhideWhenUsed="0"/>
+    <w:lsdException w:name="Medium Grid 3 Accent 2" w:semiHidden="0" w:uiPriority="69" w:unhideWhenUsed="0"/>
+    <w:lsdException w:name="Dark List Accent 2" w:semiHidden="0" w:uiPriority="70" w:unhideWhenUsed="0"/>
+    <w:lsdException w:name="Colorful Shading Accent 2" w:semiHidden="0" w:uiPriority="71" w:unhideWhenUsed="0"/>
+    <w:lsdException w:name="Colorful List Accent 2" w:semiHidden="0" w:uiPriority="72" w:unhideWhenUsed="0"/>
+    <w:lsdException w:name="Colorful Grid Accent 2" w:semiHidden="0" w:uiPriority="73" w:unhideWhenUsed="0"/>
+    <w:lsdException w:name="Light Shading Accent 3" w:semiHidden="0" w:uiPriority="60" w:unhideWhenUsed="0"/>
+    <w:lsdException w:name="Light List Accent 3" w:semiHidden="0" w:uiPriority="61" w:unhideWhenUsed="0"/>
+    <w:lsdException w:name="Light Grid Accent 3" w:semiHidden="0" w:uiPriority="62" w:unhideWhenUsed="0"/>
+    <w:lsdException w:name="Medium Shading 1 Accent 3" w:semiHidden="0" w:uiPriority="63" w:unhideWhenUsed="0"/>
+    <w:lsdException w:name="Medium Shading 2 Accent 3" w:semiHidden="0" w:uiPriority="64" w:unhideWhenUsed="0"/>
+    <w:lsdException w:name="Medium List 1 Accent 3" w:semiHidden="0" w:uiPriority="65" w:unhideWhenUsed="0"/>
+    <w:lsdException w:name="Medium List 2 Accent 3" w:semiHidden="0" w:uiPriority="66" w:unhideWhenUsed="0"/>
+    <w:lsdException w:name="Medium Grid 1 Accent 3" w:semiHidden="0" w:uiPriority="67" w:unhideWhenUsed="0"/>
+    <w:lsdException w:name="Medium Grid 2 Accent 3" w:semiHidden="0" w:uiPriority="68" w:unhideWhenUsed="0"/>
+    <w:lsdException w:name="Medium Grid 3 Accent 3" w:semiHidden="0" w:uiPriority="69" w:unhideWhenUsed="0"/>
+    <w:lsdException w:name="Dark List Accent 3" w:semiHidden="0" w:uiPriority="70" w:unhideWhenUsed="0"/>
+    <w:lsdException w:name="Colorful Shading Accent 3" w:semiHidden="0" w:uiPriority="71" w:unhideWhenUsed="0"/>
+    <w:lsdException w:name="Colorful List Accent 3" w:semiHidden="0" w:uiPriority="72" w:unhideWhenUsed="0"/>
+    <w:lsdException w:name="Colorful Grid Accent 3" w:semiHidden="0" w:uiPriority="73" w:unhideWhenUsed="0"/>
+    <w:lsdException w:name="Light Shading Accent 4" w:semiHidden="0" w:uiPriority="60" w:unhideWhenUsed="0"/>
+    <w:lsdException w:name="Light List Accent 4" w:semiHidden="0" w:uiPriority="61" w:unhideWhenUsed="0"/>
+    <w:lsdException w:name="Light Grid Accent 4" w:semiHidden="0" w:uiPriority="62" w:unhideWhenUsed="0"/>
+    <w:lsdException w:name="Medium Shading 1 Accent 4" w:semiHidden="0" w:uiPriority="63" w:unhideWhenUsed="0"/>
+    <w:lsdException w:name="Medium Shading 2 Accent 4" w:semiHidden="0" w:uiPriority="64" w:unhideWhenUsed="0"/>
+    <w:lsdException w:name="Medium List 1 Accent 4" w:semiHidden="0" w:uiPriority="65" w:unhideWhenUsed="0"/>
+    <w:lsdException w:name="Medium List 2 Accent 4" w:semiHidden="0" w:uiPriority="66" w:unhideWhenUsed="0"/>
+    <w:lsdException w:name="Medium Grid 1 Accent 4" w:semiHidden="0" w:uiPriority="67" w:unhideWhenUsed="0"/>
+    <w:lsdException w:name="Medium Grid 2 Accent 4" w:semiHidden="0" w:uiPriority="68" w:unhideWhenUsed="0"/>
+    <w:lsdException w:name="Medium Grid 3 Accent 4" w:semiHidden="0" w:uiPriority="69" w:unhideWhenUsed="0"/>
+    <w:lsdException w:name="Dark List Accent 4" w:semiHidden="0" w:uiPriority="70" w:unhideWhenUsed="0"/>
+    <w:lsdException w:name="Colorful Shading Accent 4" w:semiHidden="0" w:uiPriority="71" w:unhideWhenUsed="0"/>
+    <w:lsdException w:name="Colorful List Accent 4" w:semiHidden="0" w:uiPriority="72" w:unhideWhenUsed="0"/>
+    <w:lsdException w:name="Colorful Grid Accent 4" w:semiHidden="0" w:uiPriority="73" w:unhideWhenUsed="0"/>
+    <w:lsdException w:name="Light Shading Accent 5" w:semiHidden="0" w:uiPriority="60" w:unhideWhenUsed="0"/>
+    <w:lsdException w:name="Light List Accent 5" w:semiHidden="0" w:uiPriority="61" w:unhideWhenUsed="0"/>
+    <w:lsdException w:name="Light Grid Accent 5" w:semiHidden="0" w:uiPriority="62" w:unhideWhenUsed="0"/>
+    <w:lsdException w:name="Medium Shading 1 Accent 5" w:semiHidden="0" w:uiPriority="63" w:unhideWhenUsed="0"/>
+    <w:lsdException w:name="Medium Shading 2 Accent 5" w:semiHidden="0" w:uiPriority="64" w:unhideWhenUsed="0"/>
+    <w:lsdException w:name="Medium List 1 Accent 5" w:semiHidden="0" w:uiPriority="65" w:unhideWhenUsed="0"/>
+    <w:lsdException w:name="Medium List 2 Accent 5" w:semiHidden="0" w:uiPriority="66" w:unhideWhenUsed="0"/>
+    <w:lsdException w:name="Medium Grid 1 Accent 5" w:semiHidden="0" w:uiPriority="67" w:unhideWhenUsed="0"/>
+    <w:lsdException w:name="Medium Grid 2 Accent 5" w:semiHidden="0" w:uiPriority="68" w:unhideWhenUsed="0"/>
+    <w:lsdException w:name="Medium Grid 3 Accent 5" w:semiHidden="0" w:uiPriority="69" w:unhideWhenUsed="0"/>
+    <w:lsdException w:name="Dark List Accent 5" w:semiHidden="0" w:uiPriority="70" w:unhideWhenUsed="0"/>
+    <w:lsdException w:name="Colorful Shading Accent 5" w:semiHidden="0" w:uiPriority="71" w:unhideWhenUsed="0"/>
+    <w:lsdException w:name="Colorful List Accent 5" w:semiHidden="0" w:uiPriority="72" w:unhideWhenUsed="0"/>
+    <w:lsdException w:name="Colorful Grid Accent 5" w:semiHidden="0" w:uiPriority="73" w:unhideWhenUsed="0"/>
+    <w:lsdException w:name="Light Shading Accent 6" w:semiHidden="0" w:uiPriority="60" w:unhideWhenUsed="0"/>
+    <w:lsdException w:name="Light List Accent 6" w:semiHidden="0" w:uiPriority="61" w:unhideWhenUsed="0"/>
+    <w:lsdException w:name="Light Grid Accent 6" w:semiHidden="0" w:uiPriority="62" w:unhideWhenUsed="0"/>
+    <w:lsdException w:name="Medium Shading 1 Accent 6" w:semiHidden="0" w:uiPriority="63" w:unhideWhenUsed="0"/>
+    <w:lsdException w:name="Medium Shading 2 Accent 6" w:semiHidden="0" w:uiPriority="64" w:unhideWhenUsed="0"/>
+    <w:lsdException w:name="Medium List 1 Accent 6" w:semiHidden="0" w:uiPriority="65" w:unhideWhenUsed="0"/>
+    <w:lsdException w:name="Medium List 2 Accent 6" w:semiHidden="0" w:uiPriority="66" w:unhideWhenUsed="0"/>
+    <w:lsdException w:name="Medium Grid 1 Accent 6" w:semiHidden="0" w:uiPriority="67" w:unhideWhenUsed="0"/>
+    <w:lsdException w:name="Medium Grid 2 Accent 6" w:semiHidden="0" w:uiPriority="68" w:unhideWhenUsed="0"/>
+    <w:lsdException w:name="Medium Grid 3 Accent 6" w:semiHidden="0" w:uiPriority="69" w:unhideWhenUsed="0"/>
+    <w:lsdException w:name="Dark List Accent 6" w:semiHidden="0" w:uiPriority="70" w:unhideWhenUsed="0"/>
+    <w:lsdException w:name="Colorful Shading Accent 6" w:semiHidden="0" w:uiPriority="71" w:unhideWhenUsed="0"/>
+    <w:lsdException w:name="Colorful List Accent 6" w:semiHidden="0" w:uiPriority="72" w:unhideWhenUsed="0"/>
+    <w:lsdException w:name="Colorful Grid Accent 6" w:semiHidden="0" w:uiPriority="73" w:unhideWhenUsed="0"/>
+    <w:lsdException w:name="Subtle Emphasis" w:semiHidden="0" w:uiPriority="19" w:unhideWhenUsed="0" w:qFormat="1"/>
+    <w:lsdException w:name="Intense Emphasis" w:semiHidden="0" w:uiPriority="21" w:unhideWhenUsed="0" w:qFormat="1"/>
+    <w:lsdException w:name="Subtle Reference" w:semiHidden="0" w:uiPriority="31" w:unhideWhenUsed="0" w:qFormat="1"/>
+    <w:lsdException w:name="Intense Reference" w:semiHidden="0" w:uiPriority="32" w:unhideWhenUsed="0" w:qFormat="1"/>
+    <w:lsdException w:name="Book Title" w:semiHidden="0" w:uiPriority="33" w:unhideWhenUsed="0" w:qFormat="1"/>
+    <w:lsdException w:name="Bibliography" w:uiPriority="37"/>
+    <w:lsdException w:name="TOC Heading" w:uiPriority="39" w:qFormat="1"/>
   </w:latentStyles>
   <w:style w:type="paragraph" w:default="1" w:styleId="a">
     <w:name w:val="Normal"/>
+    <w:rsid w:val="004A271D"/>
   </w:style>
   <w:style w:type="paragraph" w:styleId="1">
     <w:name w:val="heading 1"/>
     <w:basedOn w:val="a"/>
     <w:next w:val="a"/>
+    <w:rsid w:val="004A271D"/>
     <w:pPr>
       <w:keepNext/>
       <w:keepLines/>
@@ -4770,6 +3652,7 @@
     <w:name w:val="heading 2"/>
     <w:basedOn w:val="a"/>
     <w:next w:val="a"/>
+    <w:rsid w:val="004A271D"/>
     <w:pPr>
       <w:keepNext/>
       <w:keepLines/>
@@ -4786,6 +3669,7 @@
     <w:name w:val="heading 3"/>
     <w:basedOn w:val="a"/>
     <w:next w:val="a"/>
+    <w:rsid w:val="004A271D"/>
     <w:pPr>
       <w:keepNext/>
       <w:keepLines/>
@@ -4802,6 +3686,7 @@
     <w:name w:val="heading 4"/>
     <w:basedOn w:val="a"/>
     <w:next w:val="a"/>
+    <w:rsid w:val="004A271D"/>
     <w:pPr>
       <w:keepNext/>
       <w:keepLines/>
@@ -4818,6 +3703,7 @@
     <w:name w:val="heading 5"/>
     <w:basedOn w:val="a"/>
     <w:next w:val="a"/>
+    <w:rsid w:val="004A271D"/>
     <w:pPr>
       <w:keepNext/>
       <w:keepLines/>
@@ -4832,6 +3718,7 @@
     <w:name w:val="heading 6"/>
     <w:basedOn w:val="a"/>
     <w:next w:val="a"/>
+    <w:rsid w:val="004A271D"/>
     <w:pPr>
       <w:keepNext/>
       <w:keepLines/>
@@ -4855,6 +3742,7 @@
     <w:uiPriority w:val="99"/>
     <w:semiHidden/>
     <w:unhideWhenUsed/>
+    <w:qFormat/>
     <w:tblPr>
       <w:tblInd w:w="0" w:type="dxa"/>
       <w:tblCellMar>
@@ -4875,6 +3763,7 @@
     <w:name w:val="Title"/>
     <w:basedOn w:val="a"/>
     <w:next w:val="a"/>
+    <w:rsid w:val="004A271D"/>
     <w:pPr>
       <w:keepNext/>
       <w:keepLines/>
@@ -4890,6 +3779,7 @@
     <w:name w:val="Subtitle"/>
     <w:basedOn w:val="a"/>
     <w:next w:val="a"/>
+    <w:rsid w:val="004A271D"/>
     <w:pPr>
       <w:keepNext/>
       <w:keepLines/>
@@ -4901,6 +3791,47 @@
       <w:color w:val="666666"/>
       <w:sz w:val="48"/>
       <w:szCs w:val="48"/>
+    </w:rPr>
+  </w:style>
+  <w:style w:type="paragraph" w:styleId="a5">
+    <w:name w:val="List Paragraph"/>
+    <w:basedOn w:val="a"/>
+    <w:uiPriority w:val="34"/>
+    <w:qFormat/>
+    <w:rsid w:val="008261A1"/>
+    <w:pPr>
+      <w:ind w:left="720"/>
+      <w:contextualSpacing/>
+    </w:pPr>
+  </w:style>
+  <w:style w:type="paragraph" w:styleId="a6">
+    <w:name w:val="Balloon Text"/>
+    <w:basedOn w:val="a"/>
+    <w:link w:val="a7"/>
+    <w:uiPriority w:val="99"/>
+    <w:semiHidden/>
+    <w:unhideWhenUsed/>
+    <w:rsid w:val="0028747C"/>
+    <w:pPr>
+      <w:spacing w:after="0" w:line="240" w:lineRule="auto"/>
+    </w:pPr>
+    <w:rPr>
+      <w:rFonts w:ascii="Tahoma" w:hAnsi="Tahoma" w:cs="Tahoma"/>
+      <w:sz w:val="16"/>
+      <w:szCs w:val="16"/>
+    </w:rPr>
+  </w:style>
+  <w:style w:type="character" w:customStyle="1" w:styleId="a7">
+    <w:name w:val="טקסט בלונים תו"/>
+    <w:basedOn w:val="a0"/>
+    <w:link w:val="a6"/>
+    <w:uiPriority w:val="99"/>
+    <w:semiHidden/>
+    <w:rsid w:val="0028747C"/>
+    <w:rPr>
+      <w:rFonts w:ascii="Tahoma" w:hAnsi="Tahoma" w:cs="Tahoma"/>
+      <w:sz w:val="16"/>
+      <w:szCs w:val="16"/>
     </w:rPr>
   </w:style>
 </w:styles>

</xml_diff>